<commit_message>
Further work on bonus exercise
</commit_message>
<xml_diff>
--- a/bonus/bonus.docx
+++ b/bonus/bonus.docx
@@ -194,7 +194,2593 @@
         <w:rPr>
           <w:rFonts w:ascii="Cambria Math" w:hAnsi="Cambria Math"/>
         </w:rPr>
-        <w:t>What happens to the learning curve when you vary the number of hidden units? Specify the number of hidden units you use in each layer, and report learning curves for each different architecture you try. What trends do you notice? What is the smallest number of model parameters (not hidden units; view this via the summary function) for which you can achieve over 95% validation accuracy? An estimate is fine.</w:t>
+        <w:t xml:space="preserve">What happens to the learning curve when you vary the number of hidden units? Specify the number of hidden units you use in each layer, and report learning curves for each different architecture you try. What trends do you notice? </w:t>
+      </w:r>
+    </w:p>
+    <w:p>
+      <w:pPr>
+        <w:tabs>
+          <w:tab w:val="left" w:pos="360"/>
+        </w:tabs>
+        <w:ind w:left="360"/>
+        <w:jc w:val="both"/>
+        <w:rPr>
+          <w:rFonts w:ascii="Cambria Math" w:hAnsi="Cambria Math"/>
+          <w:color w:val="2F5496" w:themeColor="accent1" w:themeShade="BF"/>
+        </w:rPr>
+      </w:pPr>
+      <w:r>
+        <w:rPr>
+          <w:rFonts w:ascii="Cambria Math" w:hAnsi="Cambria Math"/>
+          <w:color w:val="2F5496" w:themeColor="accent1" w:themeShade="BF"/>
+        </w:rPr>
+        <w:t>As the number of hidden units decreases,</w:t>
+      </w:r>
+      <w:r>
+        <w:rPr>
+          <w:rFonts w:ascii="Cambria Math" w:hAnsi="Cambria Math"/>
+          <w:color w:val="2F5496" w:themeColor="accent1" w:themeShade="BF"/>
+        </w:rPr>
+        <w:t xml:space="preserve"> the accuracy decreases and the loss increases on </w:t>
+      </w:r>
+      <w:r>
+        <w:rPr>
+          <w:rFonts w:ascii="Cambria Math" w:hAnsi="Cambria Math"/>
+          <w:color w:val="2F5496" w:themeColor="accent1" w:themeShade="BF"/>
+        </w:rPr>
+        <w:t xml:space="preserve">both </w:t>
+      </w:r>
+      <w:r>
+        <w:rPr>
+          <w:rFonts w:ascii="Cambria Math" w:hAnsi="Cambria Math"/>
+          <w:color w:val="2F5496" w:themeColor="accent1" w:themeShade="BF"/>
+        </w:rPr>
+        <w:t xml:space="preserve">the training </w:t>
+      </w:r>
+      <w:r>
+        <w:rPr>
+          <w:rFonts w:ascii="Cambria Math" w:hAnsi="Cambria Math"/>
+          <w:color w:val="2F5496" w:themeColor="accent1" w:themeShade="BF"/>
+        </w:rPr>
+        <w:t xml:space="preserve">and validation </w:t>
+      </w:r>
+      <w:r>
+        <w:rPr>
+          <w:rFonts w:ascii="Cambria Math" w:hAnsi="Cambria Math"/>
+          <w:color w:val="2F5496" w:themeColor="accent1" w:themeShade="BF"/>
+        </w:rPr>
+        <w:t>set</w:t>
+      </w:r>
+      <w:r>
+        <w:rPr>
+          <w:rFonts w:ascii="Cambria Math" w:hAnsi="Cambria Math"/>
+          <w:color w:val="2F5496" w:themeColor="accent1" w:themeShade="BF"/>
+        </w:rPr>
+        <w:t>s</w:t>
+      </w:r>
+      <w:r>
+        <w:rPr>
+          <w:rFonts w:ascii="Cambria Math" w:hAnsi="Cambria Math"/>
+          <w:color w:val="2F5496" w:themeColor="accent1" w:themeShade="BF"/>
+        </w:rPr>
+        <w:t>, but much more significantly on the training set.</w:t>
+      </w:r>
+      <w:r>
+        <w:rPr>
+          <w:rFonts w:ascii="Cambria Math" w:hAnsi="Cambria Math"/>
+          <w:color w:val="2F5496" w:themeColor="accent1" w:themeShade="BF"/>
+        </w:rPr>
+        <w:t xml:space="preserve"> In the other direction, we get </w:t>
+      </w:r>
+      <w:r>
+        <w:rPr>
+          <w:rFonts w:ascii="Cambria Math" w:hAnsi="Cambria Math"/>
+          <w:color w:val="2F5496" w:themeColor="accent1" w:themeShade="BF"/>
+        </w:rPr>
+        <w:t>diminishing returns:</w:t>
+      </w:r>
+    </w:p>
+    <w:p>
+      <w:pPr>
+        <w:tabs>
+          <w:tab w:val="left" w:pos="360"/>
+        </w:tabs>
+        <w:ind w:left="360"/>
+        <w:jc w:val="both"/>
+        <w:rPr>
+          <w:rFonts w:ascii="Cambria Math" w:hAnsi="Cambria Math"/>
+          <w:color w:val="2F5496" w:themeColor="accent1" w:themeShade="BF"/>
+        </w:rPr>
+      </w:pPr>
+      <w:r>
+        <w:rPr>
+          <w:rFonts w:ascii="Cambria Math" w:hAnsi="Cambria Math"/>
+          <w:color w:val="2F5496" w:themeColor="accent1" w:themeShade="BF"/>
+        </w:rPr>
+        <w:t xml:space="preserve">In the following figures, the dimensionality of the first layer is adjusted from the default </w:t>
+      </w:r>
+      <m:oMath>
+        <m:sSub>
+          <m:sSubPr>
+            <m:ctrlPr>
+              <w:rPr>
+                <w:rFonts w:ascii="Cambria Math" w:hAnsi="Cambria Math"/>
+                <w:i/>
+                <w:color w:val="2F5496" w:themeColor="accent1" w:themeShade="BF"/>
+              </w:rPr>
+            </m:ctrlPr>
+          </m:sSubPr>
+          <m:e>
+            <m:r>
+              <w:rPr>
+                <w:rFonts w:ascii="Cambria Math" w:hAnsi="Cambria Math"/>
+                <w:color w:val="2F5496" w:themeColor="accent1" w:themeShade="BF"/>
+              </w:rPr>
+              <m:t>d</m:t>
+            </m:r>
+          </m:e>
+          <m:sub>
+            <m:r>
+              <w:rPr>
+                <w:rFonts w:ascii="Cambria Math" w:hAnsi="Cambria Math"/>
+                <w:color w:val="2F5496" w:themeColor="accent1" w:themeShade="BF"/>
+              </w:rPr>
+              <m:t>1</m:t>
+            </m:r>
+          </m:sub>
+        </m:sSub>
+        <m:r>
+          <w:rPr>
+            <w:rFonts w:ascii="Cambria Math" w:hAnsi="Cambria Math"/>
+            <w:color w:val="2F5496" w:themeColor="accent1" w:themeShade="BF"/>
+          </w:rPr>
+          <m:t>=200</m:t>
+        </m:r>
+      </m:oMath>
+      <w:r>
+        <w:rPr>
+          <w:rFonts w:ascii="Cambria Math" w:hAnsi="Cambria Math"/>
+          <w:color w:val="2F5496" w:themeColor="accent1" w:themeShade="BF"/>
+        </w:rPr>
+        <w:t>.</w:t>
+      </w:r>
+    </w:p>
+    <w:p>
+      <w:pPr>
+        <w:tabs>
+          <w:tab w:val="left" w:pos="360"/>
+        </w:tabs>
+        <w:ind w:left="360"/>
+        <w:jc w:val="both"/>
+        <w:rPr>
+          <w:noProof/>
+        </w:rPr>
+      </w:pPr>
+      <w:r>
+        <w:rPr>
+          <w:noProof/>
+        </w:rPr>
+        <w:drawing>
+          <wp:inline distT="0" distB="0" distL="0" distR="0" wp14:anchorId="5951CBC9" wp14:editId="622B8416">
+            <wp:extent cx="2852928" cy="2130552"/>
+            <wp:effectExtent l="0" t="0" r="5080" b="3175"/>
+            <wp:docPr id="881479770" name="Picture 3" descr="A graph of a number of numbers and a line&#10;&#10;Description automatically generated with medium confidence"/>
+            <wp:cNvGraphicFramePr>
+              <a:graphicFrameLocks xmlns:a="http://schemas.openxmlformats.org/drawingml/2006/main" noChangeAspect="1"/>
+            </wp:cNvGraphicFramePr>
+            <a:graphic xmlns:a="http://schemas.openxmlformats.org/drawingml/2006/main">
+              <a:graphicData uri="http://schemas.openxmlformats.org/drawingml/2006/picture">
+                <pic:pic xmlns:pic="http://schemas.openxmlformats.org/drawingml/2006/picture">
+                  <pic:nvPicPr>
+                    <pic:cNvPr id="881479770" name="Picture 3" descr="A graph of a number of numbers and a line&#10;&#10;Description automatically generated with medium confidence"/>
+                    <pic:cNvPicPr>
+                      <a:picLocks noChangeAspect="1" noChangeArrowheads="1"/>
+                    </pic:cNvPicPr>
+                  </pic:nvPicPr>
+                  <pic:blipFill>
+                    <a:blip r:embed="rId5">
+                      <a:extLst>
+                        <a:ext uri="{28A0092B-C50C-407E-A947-70E740481C1C}">
+                          <a14:useLocalDpi xmlns:a14="http://schemas.microsoft.com/office/drawing/2010/main" val="0"/>
+                        </a:ext>
+                      </a:extLst>
+                    </a:blip>
+                    <a:srcRect/>
+                    <a:stretch>
+                      <a:fillRect/>
+                    </a:stretch>
+                  </pic:blipFill>
+                  <pic:spPr bwMode="auto">
+                    <a:xfrm>
+                      <a:off x="0" y="0"/>
+                      <a:ext cx="2852928" cy="2130552"/>
+                    </a:xfrm>
+                    <a:prstGeom prst="rect">
+                      <a:avLst/>
+                    </a:prstGeom>
+                    <a:noFill/>
+                    <a:ln>
+                      <a:noFill/>
+                    </a:ln>
+                  </pic:spPr>
+                </pic:pic>
+              </a:graphicData>
+            </a:graphic>
+          </wp:inline>
+        </w:drawing>
+      </w:r>
+      <w:r>
+        <w:rPr>
+          <w:noProof/>
+        </w:rPr>
+        <w:drawing>
+          <wp:inline distT="0" distB="0" distL="0" distR="0" wp14:anchorId="3D123F1B" wp14:editId="1523D459">
+            <wp:extent cx="2852928" cy="2130552"/>
+            <wp:effectExtent l="0" t="0" r="5080" b="3175"/>
+            <wp:docPr id="732068753" name="Picture 4" descr="A graph of a number of numbers and a line&#10;&#10;Description automatically generated with medium confidence"/>
+            <wp:cNvGraphicFramePr>
+              <a:graphicFrameLocks xmlns:a="http://schemas.openxmlformats.org/drawingml/2006/main" noChangeAspect="1"/>
+            </wp:cNvGraphicFramePr>
+            <a:graphic xmlns:a="http://schemas.openxmlformats.org/drawingml/2006/main">
+              <a:graphicData uri="http://schemas.openxmlformats.org/drawingml/2006/picture">
+                <pic:pic xmlns:pic="http://schemas.openxmlformats.org/drawingml/2006/picture">
+                  <pic:nvPicPr>
+                    <pic:cNvPr id="732068753" name="Picture 4" descr="A graph of a number of numbers and a line&#10;&#10;Description automatically generated with medium confidence"/>
+                    <pic:cNvPicPr>
+                      <a:picLocks noChangeAspect="1" noChangeArrowheads="1"/>
+                    </pic:cNvPicPr>
+                  </pic:nvPicPr>
+                  <pic:blipFill>
+                    <a:blip r:embed="rId6">
+                      <a:extLst>
+                        <a:ext uri="{28A0092B-C50C-407E-A947-70E740481C1C}">
+                          <a14:useLocalDpi xmlns:a14="http://schemas.microsoft.com/office/drawing/2010/main" val="0"/>
+                        </a:ext>
+                      </a:extLst>
+                    </a:blip>
+                    <a:srcRect/>
+                    <a:stretch>
+                      <a:fillRect/>
+                    </a:stretch>
+                  </pic:blipFill>
+                  <pic:spPr bwMode="auto">
+                    <a:xfrm>
+                      <a:off x="0" y="0"/>
+                      <a:ext cx="2852928" cy="2130552"/>
+                    </a:xfrm>
+                    <a:prstGeom prst="rect">
+                      <a:avLst/>
+                    </a:prstGeom>
+                    <a:noFill/>
+                    <a:ln>
+                      <a:noFill/>
+                    </a:ln>
+                  </pic:spPr>
+                </pic:pic>
+              </a:graphicData>
+            </a:graphic>
+          </wp:inline>
+        </w:drawing>
+      </w:r>
+    </w:p>
+    <w:p>
+      <w:pPr>
+        <w:tabs>
+          <w:tab w:val="left" w:pos="360"/>
+        </w:tabs>
+        <w:ind w:left="360"/>
+        <w:jc w:val="both"/>
+        <w:rPr>
+          <w:rFonts w:ascii="Cambria Math" w:hAnsi="Cambria Math"/>
+          <w:color w:val="2F5496" w:themeColor="accent1" w:themeShade="BF"/>
+        </w:rPr>
+      </w:pPr>
+      <w:r>
+        <w:rPr>
+          <w:noProof/>
+        </w:rPr>
+        <w:drawing>
+          <wp:inline distT="0" distB="0" distL="0" distR="0" wp14:anchorId="6CFC4072" wp14:editId="71DEC7E5">
+            <wp:extent cx="2852928" cy="2130552"/>
+            <wp:effectExtent l="0" t="0" r="5080" b="3175"/>
+            <wp:docPr id="1870198671" name="Picture 1" descr="A graph of a graph of a graph of a graph of a graph of a graph of a graph of a graph of a graph of a graph of a graph of a graph of a graph of&#10;&#10;Description automatically generated"/>
+            <wp:cNvGraphicFramePr>
+              <a:graphicFrameLocks xmlns:a="http://schemas.openxmlformats.org/drawingml/2006/main" noChangeAspect="1"/>
+            </wp:cNvGraphicFramePr>
+            <a:graphic xmlns:a="http://schemas.openxmlformats.org/drawingml/2006/main">
+              <a:graphicData uri="http://schemas.openxmlformats.org/drawingml/2006/picture">
+                <pic:pic xmlns:pic="http://schemas.openxmlformats.org/drawingml/2006/picture">
+                  <pic:nvPicPr>
+                    <pic:cNvPr id="1870198671" name="Picture 1" descr="A graph of a graph of a graph of a graph of a graph of a graph of a graph of a graph of a graph of a graph of a graph of a graph of a graph of&#10;&#10;Description automatically generated"/>
+                    <pic:cNvPicPr>
+                      <a:picLocks noChangeAspect="1" noChangeArrowheads="1"/>
+                    </pic:cNvPicPr>
+                  </pic:nvPicPr>
+                  <pic:blipFill>
+                    <a:blip r:embed="rId7">
+                      <a:extLst>
+                        <a:ext uri="{28A0092B-C50C-407E-A947-70E740481C1C}">
+                          <a14:useLocalDpi xmlns:a14="http://schemas.microsoft.com/office/drawing/2010/main" val="0"/>
+                        </a:ext>
+                      </a:extLst>
+                    </a:blip>
+                    <a:srcRect/>
+                    <a:stretch>
+                      <a:fillRect/>
+                    </a:stretch>
+                  </pic:blipFill>
+                  <pic:spPr bwMode="auto">
+                    <a:xfrm>
+                      <a:off x="0" y="0"/>
+                      <a:ext cx="2852928" cy="2130552"/>
+                    </a:xfrm>
+                    <a:prstGeom prst="rect">
+                      <a:avLst/>
+                    </a:prstGeom>
+                    <a:noFill/>
+                    <a:ln>
+                      <a:noFill/>
+                    </a:ln>
+                  </pic:spPr>
+                </pic:pic>
+              </a:graphicData>
+            </a:graphic>
+          </wp:inline>
+        </w:drawing>
+      </w:r>
+      <w:r>
+        <w:rPr>
+          <w:noProof/>
+        </w:rPr>
+        <w:drawing>
+          <wp:inline distT="0" distB="0" distL="0" distR="0" wp14:anchorId="4C7D5AAC" wp14:editId="60AF4A26">
+            <wp:extent cx="2852928" cy="2130552"/>
+            <wp:effectExtent l="0" t="0" r="5080" b="3175"/>
+            <wp:docPr id="526581327" name="Picture 5" descr="A graph of a number of data&#10;&#10;Description automatically generated with medium confidence"/>
+            <wp:cNvGraphicFramePr>
+              <a:graphicFrameLocks xmlns:a="http://schemas.openxmlformats.org/drawingml/2006/main" noChangeAspect="1"/>
+            </wp:cNvGraphicFramePr>
+            <a:graphic xmlns:a="http://schemas.openxmlformats.org/drawingml/2006/main">
+              <a:graphicData uri="http://schemas.openxmlformats.org/drawingml/2006/picture">
+                <pic:pic xmlns:pic="http://schemas.openxmlformats.org/drawingml/2006/picture">
+                  <pic:nvPicPr>
+                    <pic:cNvPr id="526581327" name="Picture 5" descr="A graph of a number of data&#10;&#10;Description automatically generated with medium confidence"/>
+                    <pic:cNvPicPr>
+                      <a:picLocks noChangeAspect="1" noChangeArrowheads="1"/>
+                    </pic:cNvPicPr>
+                  </pic:nvPicPr>
+                  <pic:blipFill>
+                    <a:blip r:embed="rId8">
+                      <a:extLst>
+                        <a:ext uri="{28A0092B-C50C-407E-A947-70E740481C1C}">
+                          <a14:useLocalDpi xmlns:a14="http://schemas.microsoft.com/office/drawing/2010/main" val="0"/>
+                        </a:ext>
+                      </a:extLst>
+                    </a:blip>
+                    <a:srcRect/>
+                    <a:stretch>
+                      <a:fillRect/>
+                    </a:stretch>
+                  </pic:blipFill>
+                  <pic:spPr bwMode="auto">
+                    <a:xfrm>
+                      <a:off x="0" y="0"/>
+                      <a:ext cx="2852928" cy="2130552"/>
+                    </a:xfrm>
+                    <a:prstGeom prst="rect">
+                      <a:avLst/>
+                    </a:prstGeom>
+                    <a:noFill/>
+                    <a:ln>
+                      <a:noFill/>
+                    </a:ln>
+                  </pic:spPr>
+                </pic:pic>
+              </a:graphicData>
+            </a:graphic>
+          </wp:inline>
+        </w:drawing>
+      </w:r>
+    </w:p>
+    <w:p>
+      <w:pPr>
+        <w:tabs>
+          <w:tab w:val="left" w:pos="360"/>
+        </w:tabs>
+        <w:ind w:left="360"/>
+        <w:jc w:val="both"/>
+        <w:rPr>
+          <w:rFonts w:ascii="Cambria Math" w:hAnsi="Cambria Math"/>
+          <w:color w:val="2F5496" w:themeColor="accent1" w:themeShade="BF"/>
+        </w:rPr>
+      </w:pPr>
+    </w:p>
+    <w:p>
+      <w:pPr>
+        <w:tabs>
+          <w:tab w:val="left" w:pos="360"/>
+        </w:tabs>
+        <w:ind w:left="360"/>
+        <w:jc w:val="both"/>
+        <w:rPr>
+          <w:rFonts w:ascii="Cambria Math" w:hAnsi="Cambria Math"/>
+          <w:color w:val="2F5496" w:themeColor="accent1" w:themeShade="BF"/>
+        </w:rPr>
+      </w:pPr>
+    </w:p>
+    <w:tbl>
+      <w:tblPr>
+        <w:tblStyle w:val="TableGrid"/>
+        <w:tblW w:w="0" w:type="auto"/>
+        <w:tblInd w:w="360" w:type="dxa"/>
+        <w:tblLook w:val="04A0" w:firstRow="1" w:lastRow="0" w:firstColumn="1" w:lastColumn="0" w:noHBand="0" w:noVBand="1"/>
+      </w:tblPr>
+      <w:tblGrid>
+        <w:gridCol w:w="1201"/>
+        <w:gridCol w:w="1240"/>
+        <w:gridCol w:w="1166"/>
+        <w:gridCol w:w="1367"/>
+        <w:gridCol w:w="1346"/>
+        <w:gridCol w:w="1335"/>
+        <w:gridCol w:w="1335"/>
+      </w:tblGrid>
+      <w:tr>
+        <w:tc>
+          <w:tcPr>
+            <w:tcW w:w="1201" w:type="dxa"/>
+          </w:tcPr>
+          <w:p>
+            <w:pPr>
+              <w:tabs>
+                <w:tab w:val="left" w:pos="360"/>
+              </w:tabs>
+              <w:jc w:val="center"/>
+              <w:rPr>
+                <w:rFonts w:ascii="Cambria Math" w:hAnsi="Cambria Math"/>
+                <w:color w:val="2F5496" w:themeColor="accent1" w:themeShade="BF"/>
+              </w:rPr>
+            </w:pPr>
+            <m:oMathPara>
+              <m:oMath>
+                <m:sSub>
+                  <m:sSubPr>
+                    <m:ctrlPr>
+                      <w:rPr>
+                        <w:rFonts w:ascii="Cambria Math" w:hAnsi="Cambria Math"/>
+                        <w:i/>
+                        <w:color w:val="2F5496" w:themeColor="accent1" w:themeShade="BF"/>
+                      </w:rPr>
+                    </m:ctrlPr>
+                  </m:sSubPr>
+                  <m:e>
+                    <m:r>
+                      <w:rPr>
+                        <w:rFonts w:ascii="Cambria Math" w:hAnsi="Cambria Math"/>
+                        <w:color w:val="2F5496" w:themeColor="accent1" w:themeShade="BF"/>
+                      </w:rPr>
+                      <m:t>d</m:t>
+                    </m:r>
+                  </m:e>
+                  <m:sub>
+                    <m:r>
+                      <w:rPr>
+                        <w:rFonts w:ascii="Cambria Math" w:hAnsi="Cambria Math"/>
+                        <w:color w:val="2F5496" w:themeColor="accent1" w:themeShade="BF"/>
+                      </w:rPr>
+                      <m:t>1</m:t>
+                    </m:r>
+                  </m:sub>
+                </m:sSub>
+              </m:oMath>
+            </m:oMathPara>
+          </w:p>
+        </w:tc>
+        <w:tc>
+          <w:tcPr>
+            <w:tcW w:w="1240" w:type="dxa"/>
+          </w:tcPr>
+          <w:p>
+            <w:pPr>
+              <w:tabs>
+                <w:tab w:val="left" w:pos="360"/>
+              </w:tabs>
+              <w:jc w:val="center"/>
+              <w:rPr>
+                <w:rFonts w:ascii="Cambria Math" w:hAnsi="Cambria Math"/>
+                <w:color w:val="2F5496" w:themeColor="accent1" w:themeShade="BF"/>
+              </w:rPr>
+            </w:pPr>
+            <m:oMathPara>
+              <m:oMath>
+                <m:sSub>
+                  <m:sSubPr>
+                    <m:ctrlPr>
+                      <w:rPr>
+                        <w:rFonts w:ascii="Cambria Math" w:hAnsi="Cambria Math"/>
+                        <w:i/>
+                        <w:color w:val="2F5496" w:themeColor="accent1" w:themeShade="BF"/>
+                      </w:rPr>
+                    </m:ctrlPr>
+                  </m:sSubPr>
+                  <m:e>
+                    <m:r>
+                      <w:rPr>
+                        <w:rFonts w:ascii="Cambria Math" w:hAnsi="Cambria Math"/>
+                        <w:color w:val="2F5496" w:themeColor="accent1" w:themeShade="BF"/>
+                      </w:rPr>
+                      <m:t>d</m:t>
+                    </m:r>
+                  </m:e>
+                  <m:sub>
+                    <m:r>
+                      <w:rPr>
+                        <w:rFonts w:ascii="Cambria Math" w:hAnsi="Cambria Math"/>
+                        <w:color w:val="2F5496" w:themeColor="accent1" w:themeShade="BF"/>
+                      </w:rPr>
+                      <m:t>2</m:t>
+                    </m:r>
+                  </m:sub>
+                </m:sSub>
+              </m:oMath>
+            </m:oMathPara>
+          </w:p>
+        </w:tc>
+        <w:tc>
+          <w:tcPr>
+            <w:tcW w:w="1166" w:type="dxa"/>
+          </w:tcPr>
+          <w:p>
+            <w:pPr>
+              <w:tabs>
+                <w:tab w:val="left" w:pos="360"/>
+              </w:tabs>
+              <w:jc w:val="center"/>
+              <w:rPr>
+                <w:rFonts w:ascii="Cambria Math" w:hAnsi="Cambria Math" w:cs="Times New Roman"/>
+                <w:color w:val="2F5496" w:themeColor="accent1" w:themeShade="BF"/>
+              </w:rPr>
+            </w:pPr>
+            <m:oMathPara>
+              <m:oMath>
+                <m:sSub>
+                  <m:sSubPr>
+                    <m:ctrlPr>
+                      <w:rPr>
+                        <w:rFonts w:ascii="Cambria Math" w:hAnsi="Cambria Math" w:cs="Times New Roman"/>
+                        <w:i/>
+                        <w:iCs/>
+                        <w:color w:val="2F5496" w:themeColor="accent1" w:themeShade="BF"/>
+                      </w:rPr>
+                    </m:ctrlPr>
+                  </m:sSubPr>
+                  <m:e>
+                    <m:r>
+                      <w:rPr>
+                        <w:rFonts w:ascii="Cambria Math" w:hAnsi="Cambria Math" w:cs="Times New Roman"/>
+                        <w:color w:val="2F5496" w:themeColor="accent1" w:themeShade="BF"/>
+                      </w:rPr>
+                      <m:t>n</m:t>
+                    </m:r>
+                  </m:e>
+                  <m:sub>
+                    <m:r>
+                      <m:rPr>
+                        <m:sty m:val="p"/>
+                      </m:rPr>
+                      <w:rPr>
+                        <w:rFonts w:ascii="Cambria Math" w:hAnsi="Cambria Math" w:cs="Times New Roman"/>
+                        <w:color w:val="2F5496" w:themeColor="accent1" w:themeShade="BF"/>
+                      </w:rPr>
+                      <m:t>param</m:t>
+                    </m:r>
+                  </m:sub>
+                </m:sSub>
+              </m:oMath>
+            </m:oMathPara>
+          </w:p>
+        </w:tc>
+        <w:tc>
+          <w:tcPr>
+            <w:tcW w:w="1367" w:type="dxa"/>
+          </w:tcPr>
+          <w:p>
+            <w:pPr>
+              <w:tabs>
+                <w:tab w:val="left" w:pos="360"/>
+              </w:tabs>
+              <w:jc w:val="center"/>
+              <w:rPr>
+                <w:rFonts w:ascii="Cambria Math" w:hAnsi="Cambria Math"/>
+                <w:iCs/>
+                <w:color w:val="2F5496" w:themeColor="accent1" w:themeShade="BF"/>
+              </w:rPr>
+            </w:pPr>
+            <m:oMathPara>
+              <m:oMath>
+                <m:sSub>
+                  <m:sSubPr>
+                    <m:ctrlPr>
+                      <w:rPr>
+                        <w:rFonts w:ascii="Cambria Math" w:hAnsi="Cambria Math"/>
+                        <w:iCs/>
+                        <w:color w:val="2F5496" w:themeColor="accent1" w:themeShade="BF"/>
+                      </w:rPr>
+                    </m:ctrlPr>
+                  </m:sSubPr>
+                  <m:e>
+                    <m:r>
+                      <m:rPr>
+                        <m:sty m:val="p"/>
+                      </m:rPr>
+                      <w:rPr>
+                        <w:rFonts w:ascii="Cambria Math" w:hAnsi="Cambria Math"/>
+                        <w:color w:val="2F5496" w:themeColor="accent1" w:themeShade="BF"/>
+                      </w:rPr>
+                      <m:t>loss</m:t>
+                    </m:r>
+                  </m:e>
+                  <m:sub>
+                    <m:r>
+                      <m:rPr>
+                        <m:sty m:val="p"/>
+                      </m:rPr>
+                      <w:rPr>
+                        <w:rFonts w:ascii="Cambria Math" w:hAnsi="Cambria Math"/>
+                        <w:color w:val="2F5496" w:themeColor="accent1" w:themeShade="BF"/>
+                      </w:rPr>
+                      <m:t>train</m:t>
+                    </m:r>
+                  </m:sub>
+                </m:sSub>
+              </m:oMath>
+            </m:oMathPara>
+          </w:p>
+        </w:tc>
+        <w:tc>
+          <w:tcPr>
+            <w:tcW w:w="1346" w:type="dxa"/>
+          </w:tcPr>
+          <w:p>
+            <w:pPr>
+              <w:tabs>
+                <w:tab w:val="left" w:pos="360"/>
+              </w:tabs>
+              <w:jc w:val="center"/>
+              <w:rPr>
+                <w:rFonts w:ascii="Cambria Math" w:hAnsi="Cambria Math"/>
+                <w:color w:val="2F5496" w:themeColor="accent1" w:themeShade="BF"/>
+              </w:rPr>
+            </w:pPr>
+            <m:oMathPara>
+              <m:oMath>
+                <m:sSub>
+                  <m:sSubPr>
+                    <m:ctrlPr>
+                      <w:rPr>
+                        <w:rFonts w:ascii="Cambria Math" w:hAnsi="Cambria Math"/>
+                        <w:iCs/>
+                        <w:color w:val="2F5496" w:themeColor="accent1" w:themeShade="BF"/>
+                      </w:rPr>
+                    </m:ctrlPr>
+                  </m:sSubPr>
+                  <m:e>
+                    <m:r>
+                      <m:rPr>
+                        <m:sty m:val="p"/>
+                      </m:rPr>
+                      <w:rPr>
+                        <w:rFonts w:ascii="Cambria Math" w:hAnsi="Cambria Math"/>
+                        <w:color w:val="2F5496" w:themeColor="accent1" w:themeShade="BF"/>
+                      </w:rPr>
+                      <m:t>acc</m:t>
+                    </m:r>
+                  </m:e>
+                  <m:sub>
+                    <m:r>
+                      <m:rPr>
+                        <m:sty m:val="p"/>
+                      </m:rPr>
+                      <w:rPr>
+                        <w:rFonts w:ascii="Cambria Math" w:hAnsi="Cambria Math"/>
+                        <w:color w:val="2F5496" w:themeColor="accent1" w:themeShade="BF"/>
+                      </w:rPr>
+                      <m:t>train</m:t>
+                    </m:r>
+                  </m:sub>
+                </m:sSub>
+              </m:oMath>
+            </m:oMathPara>
+          </w:p>
+        </w:tc>
+        <w:tc>
+          <w:tcPr>
+            <w:tcW w:w="1335" w:type="dxa"/>
+          </w:tcPr>
+          <w:p>
+            <w:pPr>
+              <w:tabs>
+                <w:tab w:val="left" w:pos="360"/>
+              </w:tabs>
+              <w:jc w:val="center"/>
+              <w:rPr>
+                <w:rFonts w:ascii="Cambria Math" w:hAnsi="Cambria Math"/>
+                <w:color w:val="2F5496" w:themeColor="accent1" w:themeShade="BF"/>
+              </w:rPr>
+            </w:pPr>
+            <m:oMathPara>
+              <m:oMath>
+                <m:sSub>
+                  <m:sSubPr>
+                    <m:ctrlPr>
+                      <w:rPr>
+                        <w:rFonts w:ascii="Cambria Math" w:hAnsi="Cambria Math"/>
+                        <w:iCs/>
+                        <w:color w:val="2F5496" w:themeColor="accent1" w:themeShade="BF"/>
+                      </w:rPr>
+                    </m:ctrlPr>
+                  </m:sSubPr>
+                  <m:e>
+                    <m:r>
+                      <m:rPr>
+                        <m:sty m:val="p"/>
+                      </m:rPr>
+                      <w:rPr>
+                        <w:rFonts w:ascii="Cambria Math" w:hAnsi="Cambria Math"/>
+                        <w:color w:val="2F5496" w:themeColor="accent1" w:themeShade="BF"/>
+                      </w:rPr>
+                      <m:t>loss</m:t>
+                    </m:r>
+                  </m:e>
+                  <m:sub>
+                    <m:r>
+                      <m:rPr>
+                        <m:sty m:val="p"/>
+                      </m:rPr>
+                      <w:rPr>
+                        <w:rFonts w:ascii="Cambria Math" w:hAnsi="Cambria Math"/>
+                        <w:color w:val="2F5496" w:themeColor="accent1" w:themeShade="BF"/>
+                      </w:rPr>
+                      <m:t>val</m:t>
+                    </m:r>
+                  </m:sub>
+                </m:sSub>
+              </m:oMath>
+            </m:oMathPara>
+          </w:p>
+        </w:tc>
+        <w:tc>
+          <w:tcPr>
+            <w:tcW w:w="1335" w:type="dxa"/>
+          </w:tcPr>
+          <w:p>
+            <w:pPr>
+              <w:tabs>
+                <w:tab w:val="left" w:pos="360"/>
+              </w:tabs>
+              <w:jc w:val="center"/>
+              <w:rPr>
+                <w:rFonts w:ascii="Cambria Math" w:hAnsi="Cambria Math"/>
+                <w:color w:val="2F5496" w:themeColor="accent1" w:themeShade="BF"/>
+              </w:rPr>
+            </w:pPr>
+            <m:oMathPara>
+              <m:oMath>
+                <m:sSub>
+                  <m:sSubPr>
+                    <m:ctrlPr>
+                      <w:rPr>
+                        <w:rFonts w:ascii="Cambria Math" w:hAnsi="Cambria Math"/>
+                        <w:iCs/>
+                        <w:color w:val="2F5496" w:themeColor="accent1" w:themeShade="BF"/>
+                      </w:rPr>
+                    </m:ctrlPr>
+                  </m:sSubPr>
+                  <m:e>
+                    <m:r>
+                      <m:rPr>
+                        <m:sty m:val="p"/>
+                      </m:rPr>
+                      <w:rPr>
+                        <w:rFonts w:ascii="Cambria Math" w:hAnsi="Cambria Math"/>
+                        <w:color w:val="2F5496" w:themeColor="accent1" w:themeShade="BF"/>
+                      </w:rPr>
+                      <m:t>acc</m:t>
+                    </m:r>
+                  </m:e>
+                  <m:sub>
+                    <m:r>
+                      <m:rPr>
+                        <m:sty m:val="p"/>
+                      </m:rPr>
+                      <w:rPr>
+                        <w:rFonts w:ascii="Cambria Math" w:hAnsi="Cambria Math"/>
+                        <w:color w:val="2F5496" w:themeColor="accent1" w:themeShade="BF"/>
+                      </w:rPr>
+                      <m:t>val</m:t>
+                    </m:r>
+                  </m:sub>
+                </m:sSub>
+              </m:oMath>
+            </m:oMathPara>
+          </w:p>
+        </w:tc>
+      </w:tr>
+      <w:tr>
+        <w:tc>
+          <w:tcPr>
+            <w:tcW w:w="1201" w:type="dxa"/>
+          </w:tcPr>
+          <w:p>
+            <w:pPr>
+              <w:tabs>
+                <w:tab w:val="left" w:pos="360"/>
+              </w:tabs>
+              <w:jc w:val="center"/>
+              <w:rPr>
+                <w:rFonts w:ascii="Cambria Math" w:hAnsi="Cambria Math" w:cs="Times New Roman"/>
+                <w:color w:val="2F5496" w:themeColor="accent1" w:themeShade="BF"/>
+              </w:rPr>
+            </w:pPr>
+            <w:r>
+              <w:rPr>
+                <w:rFonts w:ascii="Cambria Math" w:hAnsi="Cambria Math" w:cs="Times New Roman"/>
+                <w:color w:val="2F5496" w:themeColor="accent1" w:themeShade="BF"/>
+              </w:rPr>
+              <w:t>25</w:t>
+            </w:r>
+          </w:p>
+        </w:tc>
+        <w:tc>
+          <w:tcPr>
+            <w:tcW w:w="1240" w:type="dxa"/>
+          </w:tcPr>
+          <w:p>
+            <w:pPr>
+              <w:tabs>
+                <w:tab w:val="left" w:pos="360"/>
+              </w:tabs>
+              <w:jc w:val="center"/>
+              <w:rPr>
+                <w:rFonts w:ascii="Cambria Math" w:hAnsi="Cambria Math" w:cs="Times New Roman"/>
+                <w:color w:val="2F5496" w:themeColor="accent1" w:themeShade="BF"/>
+              </w:rPr>
+            </w:pPr>
+            <w:r>
+              <w:rPr>
+                <w:rFonts w:ascii="Cambria Math" w:hAnsi="Cambria Math" w:cs="Times New Roman"/>
+                <w:color w:val="2F5496" w:themeColor="accent1" w:themeShade="BF"/>
+              </w:rPr>
+              <w:t>25</w:t>
+            </w:r>
+          </w:p>
+        </w:tc>
+        <w:tc>
+          <w:tcPr>
+            <w:tcW w:w="1166" w:type="dxa"/>
+          </w:tcPr>
+          <w:p>
+            <w:pPr>
+              <w:tabs>
+                <w:tab w:val="left" w:pos="360"/>
+              </w:tabs>
+              <w:jc w:val="center"/>
+              <w:rPr>
+                <w:rFonts w:ascii="Cambria Math" w:hAnsi="Cambria Math" w:cs="Times New Roman"/>
+                <w:iCs/>
+                <w:color w:val="2F5496" w:themeColor="accent1" w:themeShade="BF"/>
+              </w:rPr>
+            </w:pPr>
+            <w:r>
+              <w:rPr>
+                <w:rFonts w:ascii="Cambria Math" w:hAnsi="Cambria Math" w:cs="Times New Roman"/>
+                <w:iCs/>
+                <w:color w:val="2F5496" w:themeColor="accent1" w:themeShade="BF"/>
+              </w:rPr>
+              <w:t>20,535</w:t>
+            </w:r>
+          </w:p>
+        </w:tc>
+        <w:tc>
+          <w:tcPr>
+            <w:tcW w:w="1367" w:type="dxa"/>
+          </w:tcPr>
+          <w:p>
+            <w:pPr>
+              <w:tabs>
+                <w:tab w:val="left" w:pos="360"/>
+              </w:tabs>
+              <w:jc w:val="center"/>
+              <w:rPr>
+                <w:rFonts w:ascii="Cambria Math" w:hAnsi="Cambria Math" w:cs="Times New Roman"/>
+                <w:iCs/>
+                <w:color w:val="2F5496" w:themeColor="accent1" w:themeShade="BF"/>
+              </w:rPr>
+            </w:pPr>
+            <w:r>
+              <w:rPr>
+                <w:rFonts w:ascii="Cambria Math" w:hAnsi="Cambria Math" w:cs="Times New Roman"/>
+                <w:iCs/>
+                <w:color w:val="2F5496" w:themeColor="accent1" w:themeShade="BF"/>
+              </w:rPr>
+              <w:t>0.0970</w:t>
+            </w:r>
+          </w:p>
+        </w:tc>
+        <w:tc>
+          <w:tcPr>
+            <w:tcW w:w="1346" w:type="dxa"/>
+          </w:tcPr>
+          <w:p>
+            <w:pPr>
+              <w:tabs>
+                <w:tab w:val="left" w:pos="360"/>
+              </w:tabs>
+              <w:jc w:val="center"/>
+              <w:rPr>
+                <w:rFonts w:ascii="Cambria Math" w:hAnsi="Cambria Math" w:cs="Times New Roman"/>
+                <w:iCs/>
+                <w:color w:val="2F5496" w:themeColor="accent1" w:themeShade="BF"/>
+              </w:rPr>
+            </w:pPr>
+            <w:r>
+              <w:rPr>
+                <w:rFonts w:ascii="Cambria Math" w:hAnsi="Cambria Math" w:cs="Times New Roman"/>
+                <w:iCs/>
+                <w:color w:val="2F5496" w:themeColor="accent1" w:themeShade="BF"/>
+              </w:rPr>
+              <w:t>0.9710</w:t>
+            </w:r>
+          </w:p>
+        </w:tc>
+        <w:tc>
+          <w:tcPr>
+            <w:tcW w:w="1335" w:type="dxa"/>
+          </w:tcPr>
+          <w:p>
+            <w:pPr>
+              <w:tabs>
+                <w:tab w:val="left" w:pos="360"/>
+              </w:tabs>
+              <w:jc w:val="center"/>
+              <w:rPr>
+                <w:rFonts w:ascii="Cambria Math" w:hAnsi="Cambria Math" w:cs="Times New Roman"/>
+                <w:iCs/>
+                <w:color w:val="2F5496" w:themeColor="accent1" w:themeShade="BF"/>
+              </w:rPr>
+            </w:pPr>
+            <w:r>
+              <w:rPr>
+                <w:rFonts w:ascii="Cambria Math" w:hAnsi="Cambria Math" w:cs="Times New Roman"/>
+                <w:iCs/>
+                <w:color w:val="2F5496" w:themeColor="accent1" w:themeShade="BF"/>
+              </w:rPr>
+              <w:t>0.1252</w:t>
+            </w:r>
+          </w:p>
+        </w:tc>
+        <w:tc>
+          <w:tcPr>
+            <w:tcW w:w="1335" w:type="dxa"/>
+          </w:tcPr>
+          <w:p>
+            <w:pPr>
+              <w:tabs>
+                <w:tab w:val="left" w:pos="360"/>
+              </w:tabs>
+              <w:jc w:val="center"/>
+              <w:rPr>
+                <w:rFonts w:ascii="Cambria Math" w:hAnsi="Cambria Math" w:cs="Times New Roman"/>
+                <w:iCs/>
+                <w:color w:val="2F5496" w:themeColor="accent1" w:themeShade="BF"/>
+              </w:rPr>
+            </w:pPr>
+            <w:r>
+              <w:rPr>
+                <w:rFonts w:ascii="Cambria Math" w:hAnsi="Cambria Math" w:cs="Times New Roman"/>
+                <w:iCs/>
+                <w:color w:val="2F5496" w:themeColor="accent1" w:themeShade="BF"/>
+              </w:rPr>
+              <w:t>0.9627</w:t>
+            </w:r>
+          </w:p>
+        </w:tc>
+      </w:tr>
+      <w:tr>
+        <w:tc>
+          <w:tcPr>
+            <w:tcW w:w="1201" w:type="dxa"/>
+          </w:tcPr>
+          <w:p>
+            <w:pPr>
+              <w:tabs>
+                <w:tab w:val="left" w:pos="360"/>
+              </w:tabs>
+              <w:jc w:val="center"/>
+              <w:rPr>
+                <w:rFonts w:ascii="Cambria Math" w:hAnsi="Cambria Math" w:cs="Times New Roman"/>
+                <w:color w:val="2F5496" w:themeColor="accent1" w:themeShade="BF"/>
+              </w:rPr>
+            </w:pPr>
+            <w:r>
+              <w:rPr>
+                <w:rFonts w:ascii="Cambria Math" w:hAnsi="Cambria Math" w:cs="Times New Roman"/>
+                <w:color w:val="2F5496" w:themeColor="accent1" w:themeShade="BF"/>
+              </w:rPr>
+              <w:t>25</w:t>
+            </w:r>
+          </w:p>
+        </w:tc>
+        <w:tc>
+          <w:tcPr>
+            <w:tcW w:w="1240" w:type="dxa"/>
+          </w:tcPr>
+          <w:p>
+            <w:pPr>
+              <w:tabs>
+                <w:tab w:val="left" w:pos="360"/>
+              </w:tabs>
+              <w:jc w:val="center"/>
+              <w:rPr>
+                <w:rFonts w:ascii="Cambria Math" w:hAnsi="Cambria Math" w:cs="Times New Roman"/>
+                <w:color w:val="2F5496" w:themeColor="accent1" w:themeShade="BF"/>
+              </w:rPr>
+            </w:pPr>
+            <w:r>
+              <w:rPr>
+                <w:rFonts w:ascii="Cambria Math" w:hAnsi="Cambria Math" w:cs="Times New Roman"/>
+                <w:color w:val="2F5496" w:themeColor="accent1" w:themeShade="BF"/>
+              </w:rPr>
+              <w:t>50</w:t>
+            </w:r>
+          </w:p>
+        </w:tc>
+        <w:tc>
+          <w:tcPr>
+            <w:tcW w:w="1166" w:type="dxa"/>
+          </w:tcPr>
+          <w:p>
+            <w:pPr>
+              <w:tabs>
+                <w:tab w:val="left" w:pos="360"/>
+              </w:tabs>
+              <w:jc w:val="center"/>
+              <w:rPr>
+                <w:rFonts w:ascii="Cambria Math" w:hAnsi="Cambria Math" w:cs="Times New Roman"/>
+                <w:iCs/>
+                <w:color w:val="2F5496" w:themeColor="accent1" w:themeShade="BF"/>
+              </w:rPr>
+            </w:pPr>
+            <w:r>
+              <w:rPr>
+                <w:rFonts w:ascii="Cambria Math" w:hAnsi="Cambria Math" w:cs="Times New Roman"/>
+                <w:iCs/>
+                <w:color w:val="2F5496" w:themeColor="accent1" w:themeShade="BF"/>
+              </w:rPr>
+              <w:t>21,435</w:t>
+            </w:r>
+          </w:p>
+        </w:tc>
+        <w:tc>
+          <w:tcPr>
+            <w:tcW w:w="1367" w:type="dxa"/>
+          </w:tcPr>
+          <w:p>
+            <w:pPr>
+              <w:tabs>
+                <w:tab w:val="left" w:pos="360"/>
+              </w:tabs>
+              <w:jc w:val="center"/>
+              <w:rPr>
+                <w:rFonts w:ascii="Cambria Math" w:hAnsi="Cambria Math" w:cs="Times New Roman"/>
+                <w:iCs/>
+                <w:color w:val="2F5496" w:themeColor="accent1" w:themeShade="BF"/>
+              </w:rPr>
+            </w:pPr>
+            <w:r>
+              <w:rPr>
+                <w:rFonts w:ascii="Cambria Math" w:hAnsi="Cambria Math" w:cs="Times New Roman"/>
+                <w:iCs/>
+                <w:color w:val="2F5496" w:themeColor="accent1" w:themeShade="BF"/>
+              </w:rPr>
+              <w:t>0.0941</w:t>
+            </w:r>
+          </w:p>
+        </w:tc>
+        <w:tc>
+          <w:tcPr>
+            <w:tcW w:w="1346" w:type="dxa"/>
+          </w:tcPr>
+          <w:p>
+            <w:pPr>
+              <w:tabs>
+                <w:tab w:val="left" w:pos="360"/>
+              </w:tabs>
+              <w:jc w:val="center"/>
+              <w:rPr>
+                <w:rFonts w:ascii="Cambria Math" w:hAnsi="Cambria Math" w:cs="Times New Roman"/>
+                <w:iCs/>
+                <w:color w:val="2F5496" w:themeColor="accent1" w:themeShade="BF"/>
+              </w:rPr>
+            </w:pPr>
+            <w:r>
+              <w:rPr>
+                <w:rFonts w:ascii="Cambria Math" w:hAnsi="Cambria Math" w:cs="Times New Roman"/>
+                <w:iCs/>
+                <w:color w:val="2F5496" w:themeColor="accent1" w:themeShade="BF"/>
+              </w:rPr>
+              <w:t>0.9722</w:t>
+            </w:r>
+          </w:p>
+        </w:tc>
+        <w:tc>
+          <w:tcPr>
+            <w:tcW w:w="1335" w:type="dxa"/>
+          </w:tcPr>
+          <w:p>
+            <w:pPr>
+              <w:tabs>
+                <w:tab w:val="left" w:pos="360"/>
+              </w:tabs>
+              <w:jc w:val="center"/>
+              <w:rPr>
+                <w:rFonts w:ascii="Cambria Math" w:hAnsi="Cambria Math" w:cs="Times New Roman"/>
+                <w:iCs/>
+                <w:color w:val="2F5496" w:themeColor="accent1" w:themeShade="BF"/>
+              </w:rPr>
+            </w:pPr>
+            <w:r>
+              <w:rPr>
+                <w:rFonts w:ascii="Cambria Math" w:hAnsi="Cambria Math" w:cs="Times New Roman"/>
+                <w:iCs/>
+                <w:color w:val="2F5496" w:themeColor="accent1" w:themeShade="BF"/>
+              </w:rPr>
+              <w:t>0.1320</w:t>
+            </w:r>
+          </w:p>
+        </w:tc>
+        <w:tc>
+          <w:tcPr>
+            <w:tcW w:w="1335" w:type="dxa"/>
+          </w:tcPr>
+          <w:p>
+            <w:pPr>
+              <w:tabs>
+                <w:tab w:val="left" w:pos="360"/>
+              </w:tabs>
+              <w:jc w:val="center"/>
+              <w:rPr>
+                <w:rFonts w:ascii="Cambria Math" w:hAnsi="Cambria Math" w:cs="Times New Roman"/>
+                <w:iCs/>
+                <w:color w:val="2F5496" w:themeColor="accent1" w:themeShade="BF"/>
+              </w:rPr>
+            </w:pPr>
+            <w:r>
+              <w:rPr>
+                <w:rFonts w:ascii="Cambria Math" w:hAnsi="Cambria Math" w:cs="Times New Roman"/>
+                <w:iCs/>
+                <w:color w:val="2F5496" w:themeColor="accent1" w:themeShade="BF"/>
+              </w:rPr>
+              <w:t>0.9632</w:t>
+            </w:r>
+          </w:p>
+        </w:tc>
+      </w:tr>
+      <w:tr>
+        <w:tc>
+          <w:tcPr>
+            <w:tcW w:w="1201" w:type="dxa"/>
+          </w:tcPr>
+          <w:p>
+            <w:pPr>
+              <w:tabs>
+                <w:tab w:val="left" w:pos="360"/>
+              </w:tabs>
+              <w:jc w:val="center"/>
+              <w:rPr>
+                <w:rFonts w:ascii="Cambria Math" w:hAnsi="Cambria Math" w:cs="Times New Roman"/>
+                <w:color w:val="2F5496" w:themeColor="accent1" w:themeShade="BF"/>
+              </w:rPr>
+            </w:pPr>
+            <w:r>
+              <w:rPr>
+                <w:rFonts w:ascii="Cambria Math" w:hAnsi="Cambria Math" w:cs="Times New Roman"/>
+                <w:color w:val="2F5496" w:themeColor="accent1" w:themeShade="BF"/>
+              </w:rPr>
+              <w:t>25</w:t>
+            </w:r>
+          </w:p>
+        </w:tc>
+        <w:tc>
+          <w:tcPr>
+            <w:tcW w:w="1240" w:type="dxa"/>
+          </w:tcPr>
+          <w:p>
+            <w:pPr>
+              <w:tabs>
+                <w:tab w:val="left" w:pos="360"/>
+              </w:tabs>
+              <w:jc w:val="center"/>
+              <w:rPr>
+                <w:rFonts w:ascii="Cambria Math" w:hAnsi="Cambria Math" w:cs="Times New Roman"/>
+                <w:color w:val="2F5496" w:themeColor="accent1" w:themeShade="BF"/>
+              </w:rPr>
+            </w:pPr>
+            <w:r>
+              <w:rPr>
+                <w:rFonts w:ascii="Cambria Math" w:hAnsi="Cambria Math" w:cs="Times New Roman"/>
+                <w:color w:val="2F5496" w:themeColor="accent1" w:themeShade="BF"/>
+              </w:rPr>
+              <w:t>100</w:t>
+            </w:r>
+          </w:p>
+        </w:tc>
+        <w:tc>
+          <w:tcPr>
+            <w:tcW w:w="1166" w:type="dxa"/>
+          </w:tcPr>
+          <w:p>
+            <w:pPr>
+              <w:tabs>
+                <w:tab w:val="left" w:pos="360"/>
+              </w:tabs>
+              <w:jc w:val="center"/>
+              <w:rPr>
+                <w:rFonts w:ascii="Cambria Math" w:hAnsi="Cambria Math" w:cs="Times New Roman"/>
+                <w:iCs/>
+                <w:color w:val="2F5496" w:themeColor="accent1" w:themeShade="BF"/>
+              </w:rPr>
+            </w:pPr>
+            <w:r>
+              <w:rPr>
+                <w:rFonts w:ascii="Cambria Math" w:hAnsi="Cambria Math" w:cs="Times New Roman"/>
+                <w:iCs/>
+                <w:color w:val="2F5496" w:themeColor="accent1" w:themeShade="BF"/>
+              </w:rPr>
+              <w:t>23,235</w:t>
+            </w:r>
+          </w:p>
+        </w:tc>
+        <w:tc>
+          <w:tcPr>
+            <w:tcW w:w="1367" w:type="dxa"/>
+          </w:tcPr>
+          <w:p>
+            <w:pPr>
+              <w:tabs>
+                <w:tab w:val="left" w:pos="360"/>
+              </w:tabs>
+              <w:jc w:val="center"/>
+              <w:rPr>
+                <w:rFonts w:ascii="Cambria Math" w:hAnsi="Cambria Math" w:cs="Times New Roman"/>
+                <w:iCs/>
+                <w:color w:val="2F5496" w:themeColor="accent1" w:themeShade="BF"/>
+              </w:rPr>
+            </w:pPr>
+            <w:r>
+              <w:rPr>
+                <w:rFonts w:ascii="Cambria Math" w:hAnsi="Cambria Math" w:cs="Times New Roman"/>
+                <w:iCs/>
+                <w:color w:val="2F5496" w:themeColor="accent1" w:themeShade="BF"/>
+              </w:rPr>
+              <w:t>0.0743</w:t>
+            </w:r>
+          </w:p>
+        </w:tc>
+        <w:tc>
+          <w:tcPr>
+            <w:tcW w:w="1346" w:type="dxa"/>
+          </w:tcPr>
+          <w:p>
+            <w:pPr>
+              <w:tabs>
+                <w:tab w:val="left" w:pos="360"/>
+              </w:tabs>
+              <w:jc w:val="center"/>
+              <w:rPr>
+                <w:rFonts w:ascii="Cambria Math" w:hAnsi="Cambria Math" w:cs="Times New Roman"/>
+                <w:iCs/>
+                <w:color w:val="2F5496" w:themeColor="accent1" w:themeShade="BF"/>
+              </w:rPr>
+            </w:pPr>
+            <w:r>
+              <w:rPr>
+                <w:rFonts w:ascii="Cambria Math" w:hAnsi="Cambria Math" w:cs="Times New Roman"/>
+                <w:iCs/>
+                <w:color w:val="2F5496" w:themeColor="accent1" w:themeShade="BF"/>
+              </w:rPr>
+              <w:t>0.9771</w:t>
+            </w:r>
+          </w:p>
+        </w:tc>
+        <w:tc>
+          <w:tcPr>
+            <w:tcW w:w="1335" w:type="dxa"/>
+          </w:tcPr>
+          <w:p>
+            <w:pPr>
+              <w:tabs>
+                <w:tab w:val="left" w:pos="360"/>
+              </w:tabs>
+              <w:jc w:val="center"/>
+              <w:rPr>
+                <w:rFonts w:ascii="Cambria Math" w:hAnsi="Cambria Math" w:cs="Times New Roman"/>
+                <w:iCs/>
+                <w:color w:val="2F5496" w:themeColor="accent1" w:themeShade="BF"/>
+              </w:rPr>
+            </w:pPr>
+            <w:r>
+              <w:rPr>
+                <w:rFonts w:ascii="Cambria Math" w:hAnsi="Cambria Math" w:cs="Times New Roman"/>
+                <w:iCs/>
+                <w:color w:val="2F5496" w:themeColor="accent1" w:themeShade="BF"/>
+              </w:rPr>
+              <w:t>0.1058</w:t>
+            </w:r>
+          </w:p>
+        </w:tc>
+        <w:tc>
+          <w:tcPr>
+            <w:tcW w:w="1335" w:type="dxa"/>
+          </w:tcPr>
+          <w:p>
+            <w:pPr>
+              <w:tabs>
+                <w:tab w:val="left" w:pos="360"/>
+              </w:tabs>
+              <w:jc w:val="center"/>
+              <w:rPr>
+                <w:rFonts w:ascii="Cambria Math" w:hAnsi="Cambria Math" w:cs="Times New Roman"/>
+                <w:iCs/>
+                <w:color w:val="2F5496" w:themeColor="accent1" w:themeShade="BF"/>
+              </w:rPr>
+            </w:pPr>
+            <w:r>
+              <w:rPr>
+                <w:rFonts w:ascii="Cambria Math" w:hAnsi="Cambria Math" w:cs="Times New Roman"/>
+                <w:iCs/>
+                <w:color w:val="2F5496" w:themeColor="accent1" w:themeShade="BF"/>
+              </w:rPr>
+              <w:t>0.9699</w:t>
+            </w:r>
+          </w:p>
+        </w:tc>
+      </w:tr>
+      <w:tr>
+        <w:tc>
+          <w:tcPr>
+            <w:tcW w:w="1201" w:type="dxa"/>
+          </w:tcPr>
+          <w:p>
+            <w:pPr>
+              <w:tabs>
+                <w:tab w:val="left" w:pos="360"/>
+              </w:tabs>
+              <w:jc w:val="center"/>
+              <w:rPr>
+                <w:rFonts w:ascii="Cambria Math" w:hAnsi="Cambria Math" w:cs="Times New Roman"/>
+                <w:color w:val="2F5496" w:themeColor="accent1" w:themeShade="BF"/>
+              </w:rPr>
+            </w:pPr>
+            <w:r>
+              <w:rPr>
+                <w:rFonts w:ascii="Cambria Math" w:hAnsi="Cambria Math" w:cs="Times New Roman"/>
+                <w:color w:val="2F5496" w:themeColor="accent1" w:themeShade="BF"/>
+              </w:rPr>
+              <w:t>25</w:t>
+            </w:r>
+          </w:p>
+        </w:tc>
+        <w:tc>
+          <w:tcPr>
+            <w:tcW w:w="1240" w:type="dxa"/>
+          </w:tcPr>
+          <w:p>
+            <w:pPr>
+              <w:tabs>
+                <w:tab w:val="left" w:pos="360"/>
+              </w:tabs>
+              <w:jc w:val="center"/>
+              <w:rPr>
+                <w:rFonts w:ascii="Cambria Math" w:hAnsi="Cambria Math" w:cs="Times New Roman"/>
+                <w:color w:val="2F5496" w:themeColor="accent1" w:themeShade="BF"/>
+              </w:rPr>
+            </w:pPr>
+            <w:r>
+              <w:rPr>
+                <w:rFonts w:ascii="Cambria Math" w:hAnsi="Cambria Math" w:cs="Times New Roman"/>
+                <w:color w:val="2F5496" w:themeColor="accent1" w:themeShade="BF"/>
+              </w:rPr>
+              <w:t>200</w:t>
+            </w:r>
+          </w:p>
+        </w:tc>
+        <w:tc>
+          <w:tcPr>
+            <w:tcW w:w="1166" w:type="dxa"/>
+          </w:tcPr>
+          <w:p>
+            <w:pPr>
+              <w:tabs>
+                <w:tab w:val="left" w:pos="360"/>
+              </w:tabs>
+              <w:jc w:val="center"/>
+              <w:rPr>
+                <w:rFonts w:ascii="Cambria Math" w:hAnsi="Cambria Math" w:cs="Times New Roman"/>
+                <w:iCs/>
+                <w:color w:val="2F5496" w:themeColor="accent1" w:themeShade="BF"/>
+              </w:rPr>
+            </w:pPr>
+            <w:r>
+              <w:rPr>
+                <w:rFonts w:ascii="Cambria Math" w:hAnsi="Cambria Math" w:cs="Times New Roman"/>
+                <w:iCs/>
+                <w:color w:val="2F5496" w:themeColor="accent1" w:themeShade="BF"/>
+              </w:rPr>
+              <w:t>26,835</w:t>
+            </w:r>
+          </w:p>
+        </w:tc>
+        <w:tc>
+          <w:tcPr>
+            <w:tcW w:w="1367" w:type="dxa"/>
+          </w:tcPr>
+          <w:p>
+            <w:pPr>
+              <w:tabs>
+                <w:tab w:val="left" w:pos="360"/>
+              </w:tabs>
+              <w:jc w:val="center"/>
+              <w:rPr>
+                <w:rFonts w:ascii="Cambria Math" w:hAnsi="Cambria Math" w:cs="Times New Roman"/>
+                <w:iCs/>
+                <w:color w:val="2F5496" w:themeColor="accent1" w:themeShade="BF"/>
+              </w:rPr>
+            </w:pPr>
+            <w:r>
+              <w:rPr>
+                <w:rFonts w:ascii="Cambria Math" w:hAnsi="Cambria Math" w:cs="Times New Roman"/>
+                <w:iCs/>
+                <w:color w:val="2F5496" w:themeColor="accent1" w:themeShade="BF"/>
+              </w:rPr>
+              <w:t>0.0672</w:t>
+            </w:r>
+          </w:p>
+        </w:tc>
+        <w:tc>
+          <w:tcPr>
+            <w:tcW w:w="1346" w:type="dxa"/>
+          </w:tcPr>
+          <w:p>
+            <w:pPr>
+              <w:tabs>
+                <w:tab w:val="left" w:pos="360"/>
+              </w:tabs>
+              <w:jc w:val="center"/>
+              <w:rPr>
+                <w:rFonts w:ascii="Cambria Math" w:hAnsi="Cambria Math" w:cs="Times New Roman"/>
+                <w:iCs/>
+                <w:color w:val="2F5496" w:themeColor="accent1" w:themeShade="BF"/>
+              </w:rPr>
+            </w:pPr>
+            <w:r>
+              <w:rPr>
+                <w:rFonts w:ascii="Cambria Math" w:hAnsi="Cambria Math" w:cs="Times New Roman"/>
+                <w:iCs/>
+                <w:color w:val="2F5496" w:themeColor="accent1" w:themeShade="BF"/>
+              </w:rPr>
+              <w:t>0.9795</w:t>
+            </w:r>
+          </w:p>
+        </w:tc>
+        <w:tc>
+          <w:tcPr>
+            <w:tcW w:w="1335" w:type="dxa"/>
+          </w:tcPr>
+          <w:p>
+            <w:pPr>
+              <w:tabs>
+                <w:tab w:val="left" w:pos="360"/>
+              </w:tabs>
+              <w:jc w:val="center"/>
+              <w:rPr>
+                <w:rFonts w:ascii="Cambria Math" w:hAnsi="Cambria Math" w:cs="Times New Roman"/>
+                <w:iCs/>
+                <w:color w:val="2F5496" w:themeColor="accent1" w:themeShade="BF"/>
+              </w:rPr>
+            </w:pPr>
+            <w:r>
+              <w:rPr>
+                <w:rFonts w:ascii="Cambria Math" w:hAnsi="Cambria Math" w:cs="Times New Roman"/>
+                <w:iCs/>
+                <w:color w:val="2F5496" w:themeColor="accent1" w:themeShade="BF"/>
+              </w:rPr>
+              <w:t>0.1035</w:t>
+            </w:r>
+          </w:p>
+        </w:tc>
+        <w:tc>
+          <w:tcPr>
+            <w:tcW w:w="1335" w:type="dxa"/>
+          </w:tcPr>
+          <w:p>
+            <w:pPr>
+              <w:tabs>
+                <w:tab w:val="left" w:pos="360"/>
+              </w:tabs>
+              <w:jc w:val="center"/>
+              <w:rPr>
+                <w:rFonts w:ascii="Cambria Math" w:hAnsi="Cambria Math" w:cs="Times New Roman"/>
+                <w:iCs/>
+                <w:color w:val="2F5496" w:themeColor="accent1" w:themeShade="BF"/>
+              </w:rPr>
+            </w:pPr>
+            <w:r>
+              <w:rPr>
+                <w:rFonts w:ascii="Cambria Math" w:hAnsi="Cambria Math" w:cs="Times New Roman"/>
+                <w:iCs/>
+                <w:color w:val="2F5496" w:themeColor="accent1" w:themeShade="BF"/>
+              </w:rPr>
+              <w:t>0.9703</w:t>
+            </w:r>
+          </w:p>
+        </w:tc>
+      </w:tr>
+      <w:tr>
+        <w:tc>
+          <w:tcPr>
+            <w:tcW w:w="1201" w:type="dxa"/>
+          </w:tcPr>
+          <w:p>
+            <w:pPr>
+              <w:tabs>
+                <w:tab w:val="left" w:pos="360"/>
+              </w:tabs>
+              <w:jc w:val="center"/>
+              <w:rPr>
+                <w:rFonts w:ascii="Cambria Math" w:hAnsi="Cambria Math" w:cs="Times New Roman"/>
+                <w:color w:val="2F5496" w:themeColor="accent1" w:themeShade="BF"/>
+              </w:rPr>
+            </w:pPr>
+            <w:r>
+              <w:rPr>
+                <w:rFonts w:ascii="Cambria Math" w:hAnsi="Cambria Math" w:cs="Times New Roman"/>
+                <w:color w:val="2F5496" w:themeColor="accent1" w:themeShade="BF"/>
+              </w:rPr>
+              <w:t>50</w:t>
+            </w:r>
+          </w:p>
+        </w:tc>
+        <w:tc>
+          <w:tcPr>
+            <w:tcW w:w="1240" w:type="dxa"/>
+          </w:tcPr>
+          <w:p>
+            <w:pPr>
+              <w:tabs>
+                <w:tab w:val="left" w:pos="360"/>
+              </w:tabs>
+              <w:jc w:val="center"/>
+              <w:rPr>
+                <w:rFonts w:ascii="Cambria Math" w:hAnsi="Cambria Math" w:cs="Times New Roman"/>
+                <w:color w:val="2F5496" w:themeColor="accent1" w:themeShade="BF"/>
+              </w:rPr>
+            </w:pPr>
+            <w:r>
+              <w:rPr>
+                <w:rFonts w:ascii="Cambria Math" w:hAnsi="Cambria Math" w:cs="Times New Roman"/>
+                <w:color w:val="2F5496" w:themeColor="accent1" w:themeShade="BF"/>
+              </w:rPr>
+              <w:t>25</w:t>
+            </w:r>
+          </w:p>
+        </w:tc>
+        <w:tc>
+          <w:tcPr>
+            <w:tcW w:w="1166" w:type="dxa"/>
+          </w:tcPr>
+          <w:p>
+            <w:pPr>
+              <w:tabs>
+                <w:tab w:val="left" w:pos="360"/>
+              </w:tabs>
+              <w:jc w:val="center"/>
+              <w:rPr>
+                <w:rFonts w:ascii="Cambria Math" w:hAnsi="Cambria Math" w:cs="Times New Roman"/>
+                <w:iCs/>
+                <w:color w:val="2F5496" w:themeColor="accent1" w:themeShade="BF"/>
+              </w:rPr>
+            </w:pPr>
+            <w:r>
+              <w:rPr>
+                <w:rFonts w:ascii="Cambria Math" w:hAnsi="Cambria Math" w:cs="Times New Roman"/>
+                <w:iCs/>
+                <w:color w:val="2F5496" w:themeColor="accent1" w:themeShade="BF"/>
+              </w:rPr>
+              <w:t>40,785</w:t>
+            </w:r>
+          </w:p>
+        </w:tc>
+        <w:tc>
+          <w:tcPr>
+            <w:tcW w:w="1367" w:type="dxa"/>
+          </w:tcPr>
+          <w:p>
+            <w:pPr>
+              <w:tabs>
+                <w:tab w:val="left" w:pos="360"/>
+              </w:tabs>
+              <w:jc w:val="center"/>
+              <w:rPr>
+                <w:rFonts w:ascii="Cambria Math" w:hAnsi="Cambria Math" w:cs="Times New Roman"/>
+                <w:iCs/>
+                <w:color w:val="2F5496" w:themeColor="accent1" w:themeShade="BF"/>
+              </w:rPr>
+            </w:pPr>
+            <w:r>
+              <w:rPr>
+                <w:rFonts w:ascii="Cambria Math" w:hAnsi="Cambria Math" w:cs="Times New Roman"/>
+                <w:iCs/>
+                <w:color w:val="2F5496" w:themeColor="accent1" w:themeShade="BF"/>
+              </w:rPr>
+              <w:t>0.0593</w:t>
+            </w:r>
+          </w:p>
+        </w:tc>
+        <w:tc>
+          <w:tcPr>
+            <w:tcW w:w="1346" w:type="dxa"/>
+          </w:tcPr>
+          <w:p>
+            <w:pPr>
+              <w:tabs>
+                <w:tab w:val="left" w:pos="360"/>
+              </w:tabs>
+              <w:jc w:val="center"/>
+              <w:rPr>
+                <w:rFonts w:ascii="Cambria Math" w:hAnsi="Cambria Math" w:cs="Times New Roman"/>
+                <w:iCs/>
+                <w:color w:val="2F5496" w:themeColor="accent1" w:themeShade="BF"/>
+              </w:rPr>
+            </w:pPr>
+            <w:r>
+              <w:rPr>
+                <w:rFonts w:ascii="Cambria Math" w:hAnsi="Cambria Math" w:cs="Times New Roman"/>
+                <w:iCs/>
+                <w:color w:val="2F5496" w:themeColor="accent1" w:themeShade="BF"/>
+              </w:rPr>
+              <w:t>0.9816</w:t>
+            </w:r>
+          </w:p>
+        </w:tc>
+        <w:tc>
+          <w:tcPr>
+            <w:tcW w:w="1335" w:type="dxa"/>
+          </w:tcPr>
+          <w:p>
+            <w:pPr>
+              <w:tabs>
+                <w:tab w:val="left" w:pos="360"/>
+              </w:tabs>
+              <w:jc w:val="center"/>
+              <w:rPr>
+                <w:rFonts w:ascii="Cambria Math" w:hAnsi="Cambria Math" w:cs="Times New Roman"/>
+                <w:iCs/>
+                <w:color w:val="2F5496" w:themeColor="accent1" w:themeShade="BF"/>
+              </w:rPr>
+            </w:pPr>
+            <w:r>
+              <w:rPr>
+                <w:rFonts w:ascii="Cambria Math" w:hAnsi="Cambria Math" w:cs="Times New Roman"/>
+                <w:iCs/>
+                <w:color w:val="2F5496" w:themeColor="accent1" w:themeShade="BF"/>
+              </w:rPr>
+              <w:t>0.1067</w:t>
+            </w:r>
+          </w:p>
+        </w:tc>
+        <w:tc>
+          <w:tcPr>
+            <w:tcW w:w="1335" w:type="dxa"/>
+          </w:tcPr>
+          <w:p>
+            <w:pPr>
+              <w:tabs>
+                <w:tab w:val="left" w:pos="360"/>
+              </w:tabs>
+              <w:jc w:val="center"/>
+              <w:rPr>
+                <w:rFonts w:ascii="Cambria Math" w:hAnsi="Cambria Math" w:cs="Times New Roman"/>
+                <w:iCs/>
+                <w:color w:val="2F5496" w:themeColor="accent1" w:themeShade="BF"/>
+              </w:rPr>
+            </w:pPr>
+            <w:r>
+              <w:rPr>
+                <w:rFonts w:ascii="Cambria Math" w:hAnsi="Cambria Math" w:cs="Times New Roman"/>
+                <w:iCs/>
+                <w:color w:val="2F5496" w:themeColor="accent1" w:themeShade="BF"/>
+              </w:rPr>
+              <w:t>0.9671</w:t>
+            </w:r>
+          </w:p>
+        </w:tc>
+      </w:tr>
+      <w:tr>
+        <w:tc>
+          <w:tcPr>
+            <w:tcW w:w="1201" w:type="dxa"/>
+          </w:tcPr>
+          <w:p>
+            <w:pPr>
+              <w:tabs>
+                <w:tab w:val="left" w:pos="360"/>
+              </w:tabs>
+              <w:jc w:val="center"/>
+              <w:rPr>
+                <w:rFonts w:ascii="Cambria Math" w:hAnsi="Cambria Math" w:cs="Times New Roman"/>
+                <w:color w:val="2F5496" w:themeColor="accent1" w:themeShade="BF"/>
+              </w:rPr>
+            </w:pPr>
+            <w:r>
+              <w:rPr>
+                <w:rFonts w:ascii="Cambria Math" w:hAnsi="Cambria Math" w:cs="Times New Roman"/>
+                <w:color w:val="2F5496" w:themeColor="accent1" w:themeShade="BF"/>
+              </w:rPr>
+              <w:t>50</w:t>
+            </w:r>
+          </w:p>
+        </w:tc>
+        <w:tc>
+          <w:tcPr>
+            <w:tcW w:w="1240" w:type="dxa"/>
+          </w:tcPr>
+          <w:p>
+            <w:pPr>
+              <w:tabs>
+                <w:tab w:val="left" w:pos="360"/>
+              </w:tabs>
+              <w:jc w:val="center"/>
+              <w:rPr>
+                <w:rFonts w:ascii="Cambria Math" w:hAnsi="Cambria Math" w:cs="Times New Roman"/>
+                <w:color w:val="2F5496" w:themeColor="accent1" w:themeShade="BF"/>
+              </w:rPr>
+            </w:pPr>
+            <w:r>
+              <w:rPr>
+                <w:rFonts w:ascii="Cambria Math" w:hAnsi="Cambria Math" w:cs="Times New Roman"/>
+                <w:color w:val="2F5496" w:themeColor="accent1" w:themeShade="BF"/>
+              </w:rPr>
+              <w:t>50</w:t>
+            </w:r>
+          </w:p>
+        </w:tc>
+        <w:tc>
+          <w:tcPr>
+            <w:tcW w:w="1166" w:type="dxa"/>
+          </w:tcPr>
+          <w:p>
+            <w:pPr>
+              <w:tabs>
+                <w:tab w:val="left" w:pos="360"/>
+              </w:tabs>
+              <w:jc w:val="center"/>
+              <w:rPr>
+                <w:rFonts w:ascii="Cambria Math" w:hAnsi="Cambria Math" w:cs="Times New Roman"/>
+                <w:iCs/>
+                <w:color w:val="2F5496" w:themeColor="accent1" w:themeShade="BF"/>
+              </w:rPr>
+            </w:pPr>
+            <w:r>
+              <w:rPr>
+                <w:rFonts w:ascii="Cambria Math" w:hAnsi="Cambria Math" w:cs="Times New Roman"/>
+                <w:iCs/>
+                <w:color w:val="2F5496" w:themeColor="accent1" w:themeShade="BF"/>
+              </w:rPr>
+              <w:t>42,310</w:t>
+            </w:r>
+          </w:p>
+        </w:tc>
+        <w:tc>
+          <w:tcPr>
+            <w:tcW w:w="1367" w:type="dxa"/>
+          </w:tcPr>
+          <w:p>
+            <w:pPr>
+              <w:tabs>
+                <w:tab w:val="left" w:pos="360"/>
+              </w:tabs>
+              <w:jc w:val="center"/>
+              <w:rPr>
+                <w:rFonts w:ascii="Cambria Math" w:hAnsi="Cambria Math" w:cs="Times New Roman"/>
+                <w:iCs/>
+                <w:color w:val="2F5496" w:themeColor="accent1" w:themeShade="BF"/>
+              </w:rPr>
+            </w:pPr>
+            <w:r>
+              <w:rPr>
+                <w:rFonts w:ascii="Cambria Math" w:hAnsi="Cambria Math" w:cs="Times New Roman"/>
+                <w:iCs/>
+                <w:color w:val="2F5496" w:themeColor="accent1" w:themeShade="BF"/>
+              </w:rPr>
+              <w:t>0.0516</w:t>
+            </w:r>
+          </w:p>
+        </w:tc>
+        <w:tc>
+          <w:tcPr>
+            <w:tcW w:w="1346" w:type="dxa"/>
+          </w:tcPr>
+          <w:p>
+            <w:pPr>
+              <w:tabs>
+                <w:tab w:val="left" w:pos="360"/>
+              </w:tabs>
+              <w:jc w:val="center"/>
+              <w:rPr>
+                <w:rFonts w:ascii="Cambria Math" w:hAnsi="Cambria Math" w:cs="Times New Roman"/>
+                <w:iCs/>
+                <w:color w:val="2F5496" w:themeColor="accent1" w:themeShade="BF"/>
+              </w:rPr>
+            </w:pPr>
+            <w:r>
+              <w:rPr>
+                <w:rFonts w:ascii="Cambria Math" w:hAnsi="Cambria Math" w:cs="Times New Roman"/>
+                <w:iCs/>
+                <w:color w:val="2F5496" w:themeColor="accent1" w:themeShade="BF"/>
+              </w:rPr>
+              <w:t>0.9844</w:t>
+            </w:r>
+          </w:p>
+        </w:tc>
+        <w:tc>
+          <w:tcPr>
+            <w:tcW w:w="1335" w:type="dxa"/>
+          </w:tcPr>
+          <w:p>
+            <w:pPr>
+              <w:tabs>
+                <w:tab w:val="left" w:pos="360"/>
+              </w:tabs>
+              <w:jc w:val="center"/>
+              <w:rPr>
+                <w:rFonts w:ascii="Cambria Math" w:hAnsi="Cambria Math" w:cs="Times New Roman"/>
+                <w:iCs/>
+                <w:color w:val="2F5496" w:themeColor="accent1" w:themeShade="BF"/>
+              </w:rPr>
+            </w:pPr>
+            <w:r>
+              <w:rPr>
+                <w:rFonts w:ascii="Cambria Math" w:hAnsi="Cambria Math" w:cs="Times New Roman"/>
+                <w:iCs/>
+                <w:color w:val="2F5496" w:themeColor="accent1" w:themeShade="BF"/>
+              </w:rPr>
+              <w:t>0.1052</w:t>
+            </w:r>
+          </w:p>
+        </w:tc>
+        <w:tc>
+          <w:tcPr>
+            <w:tcW w:w="1335" w:type="dxa"/>
+          </w:tcPr>
+          <w:p>
+            <w:pPr>
+              <w:tabs>
+                <w:tab w:val="left" w:pos="360"/>
+              </w:tabs>
+              <w:jc w:val="center"/>
+              <w:rPr>
+                <w:rFonts w:ascii="Cambria Math" w:hAnsi="Cambria Math" w:cs="Times New Roman"/>
+                <w:iCs/>
+                <w:color w:val="2F5496" w:themeColor="accent1" w:themeShade="BF"/>
+              </w:rPr>
+            </w:pPr>
+            <w:r>
+              <w:rPr>
+                <w:rFonts w:ascii="Cambria Math" w:hAnsi="Cambria Math" w:cs="Times New Roman"/>
+                <w:iCs/>
+                <w:color w:val="2F5496" w:themeColor="accent1" w:themeShade="BF"/>
+              </w:rPr>
+              <w:t>0.9695</w:t>
+            </w:r>
+          </w:p>
+        </w:tc>
+      </w:tr>
+      <w:tr>
+        <w:tc>
+          <w:tcPr>
+            <w:tcW w:w="1201" w:type="dxa"/>
+          </w:tcPr>
+          <w:p>
+            <w:pPr>
+              <w:tabs>
+                <w:tab w:val="left" w:pos="360"/>
+              </w:tabs>
+              <w:jc w:val="center"/>
+              <w:rPr>
+                <w:rFonts w:ascii="Cambria Math" w:hAnsi="Cambria Math" w:cs="Times New Roman"/>
+                <w:color w:val="2F5496" w:themeColor="accent1" w:themeShade="BF"/>
+              </w:rPr>
+            </w:pPr>
+            <w:r>
+              <w:rPr>
+                <w:rFonts w:ascii="Cambria Math" w:hAnsi="Cambria Math" w:cs="Times New Roman"/>
+                <w:color w:val="2F5496" w:themeColor="accent1" w:themeShade="BF"/>
+              </w:rPr>
+              <w:t>50</w:t>
+            </w:r>
+          </w:p>
+        </w:tc>
+        <w:tc>
+          <w:tcPr>
+            <w:tcW w:w="1240" w:type="dxa"/>
+          </w:tcPr>
+          <w:p>
+            <w:pPr>
+              <w:tabs>
+                <w:tab w:val="left" w:pos="360"/>
+              </w:tabs>
+              <w:jc w:val="center"/>
+              <w:rPr>
+                <w:rFonts w:ascii="Cambria Math" w:hAnsi="Cambria Math" w:cs="Times New Roman"/>
+                <w:color w:val="2F5496" w:themeColor="accent1" w:themeShade="BF"/>
+              </w:rPr>
+            </w:pPr>
+            <w:r>
+              <w:rPr>
+                <w:rFonts w:ascii="Cambria Math" w:hAnsi="Cambria Math" w:cs="Times New Roman"/>
+                <w:color w:val="2F5496" w:themeColor="accent1" w:themeShade="BF"/>
+              </w:rPr>
+              <w:t>100</w:t>
+            </w:r>
+          </w:p>
+        </w:tc>
+        <w:tc>
+          <w:tcPr>
+            <w:tcW w:w="1166" w:type="dxa"/>
+          </w:tcPr>
+          <w:p>
+            <w:pPr>
+              <w:tabs>
+                <w:tab w:val="left" w:pos="360"/>
+              </w:tabs>
+              <w:jc w:val="center"/>
+              <w:rPr>
+                <w:rFonts w:ascii="Cambria Math" w:hAnsi="Cambria Math" w:cs="Times New Roman"/>
+                <w:iCs/>
+                <w:color w:val="2F5496" w:themeColor="accent1" w:themeShade="BF"/>
+              </w:rPr>
+            </w:pPr>
+            <w:r>
+              <w:rPr>
+                <w:rFonts w:ascii="Cambria Math" w:hAnsi="Cambria Math" w:cs="Times New Roman"/>
+                <w:iCs/>
+                <w:color w:val="2F5496" w:themeColor="accent1" w:themeShade="BF"/>
+              </w:rPr>
+              <w:t>51,460</w:t>
+            </w:r>
+          </w:p>
+        </w:tc>
+        <w:tc>
+          <w:tcPr>
+            <w:tcW w:w="1367" w:type="dxa"/>
+          </w:tcPr>
+          <w:p>
+            <w:pPr>
+              <w:tabs>
+                <w:tab w:val="left" w:pos="360"/>
+              </w:tabs>
+              <w:jc w:val="center"/>
+              <w:rPr>
+                <w:rFonts w:ascii="Cambria Math" w:hAnsi="Cambria Math" w:cs="Times New Roman"/>
+                <w:iCs/>
+                <w:color w:val="2F5496" w:themeColor="accent1" w:themeShade="BF"/>
+              </w:rPr>
+            </w:pPr>
+            <w:r>
+              <w:rPr>
+                <w:rFonts w:ascii="Cambria Math" w:hAnsi="Cambria Math" w:cs="Times New Roman"/>
+                <w:iCs/>
+                <w:color w:val="2F5496" w:themeColor="accent1" w:themeShade="BF"/>
+              </w:rPr>
+              <w:t>0.0399</w:t>
+            </w:r>
+          </w:p>
+        </w:tc>
+        <w:tc>
+          <w:tcPr>
+            <w:tcW w:w="1346" w:type="dxa"/>
+          </w:tcPr>
+          <w:p>
+            <w:pPr>
+              <w:tabs>
+                <w:tab w:val="left" w:pos="360"/>
+              </w:tabs>
+              <w:jc w:val="center"/>
+              <w:rPr>
+                <w:rFonts w:ascii="Cambria Math" w:hAnsi="Cambria Math" w:cs="Times New Roman"/>
+                <w:iCs/>
+                <w:color w:val="2F5496" w:themeColor="accent1" w:themeShade="BF"/>
+              </w:rPr>
+            </w:pPr>
+            <w:r>
+              <w:rPr>
+                <w:rFonts w:ascii="Cambria Math" w:hAnsi="Cambria Math" w:cs="Times New Roman"/>
+                <w:iCs/>
+                <w:color w:val="2F5496" w:themeColor="accent1" w:themeShade="BF"/>
+              </w:rPr>
+              <w:t>0.9880</w:t>
+            </w:r>
+          </w:p>
+        </w:tc>
+        <w:tc>
+          <w:tcPr>
+            <w:tcW w:w="1335" w:type="dxa"/>
+          </w:tcPr>
+          <w:p>
+            <w:pPr>
+              <w:tabs>
+                <w:tab w:val="left" w:pos="360"/>
+              </w:tabs>
+              <w:jc w:val="center"/>
+              <w:rPr>
+                <w:rFonts w:ascii="Cambria Math" w:hAnsi="Cambria Math" w:cs="Times New Roman"/>
+                <w:iCs/>
+                <w:color w:val="2F5496" w:themeColor="accent1" w:themeShade="BF"/>
+              </w:rPr>
+            </w:pPr>
+            <w:r>
+              <w:rPr>
+                <w:rFonts w:ascii="Cambria Math" w:hAnsi="Cambria Math" w:cs="Times New Roman"/>
+                <w:iCs/>
+                <w:color w:val="2F5496" w:themeColor="accent1" w:themeShade="BF"/>
+              </w:rPr>
+              <w:t>0.0874</w:t>
+            </w:r>
+          </w:p>
+        </w:tc>
+        <w:tc>
+          <w:tcPr>
+            <w:tcW w:w="1335" w:type="dxa"/>
+          </w:tcPr>
+          <w:p>
+            <w:pPr>
+              <w:tabs>
+                <w:tab w:val="left" w:pos="360"/>
+              </w:tabs>
+              <w:jc w:val="center"/>
+              <w:rPr>
+                <w:rFonts w:ascii="Cambria Math" w:hAnsi="Cambria Math" w:cs="Times New Roman"/>
+                <w:iCs/>
+                <w:color w:val="2F5496" w:themeColor="accent1" w:themeShade="BF"/>
+              </w:rPr>
+            </w:pPr>
+            <w:r>
+              <w:rPr>
+                <w:rFonts w:ascii="Cambria Math" w:hAnsi="Cambria Math" w:cs="Times New Roman"/>
+                <w:iCs/>
+                <w:color w:val="2F5496" w:themeColor="accent1" w:themeShade="BF"/>
+              </w:rPr>
+              <w:t>0.9753</w:t>
+            </w:r>
+          </w:p>
+        </w:tc>
+      </w:tr>
+      <w:tr>
+        <w:tc>
+          <w:tcPr>
+            <w:tcW w:w="1201" w:type="dxa"/>
+          </w:tcPr>
+          <w:p>
+            <w:pPr>
+              <w:tabs>
+                <w:tab w:val="left" w:pos="360"/>
+              </w:tabs>
+              <w:jc w:val="center"/>
+              <w:rPr>
+                <w:rFonts w:ascii="Cambria Math" w:hAnsi="Cambria Math" w:cs="Times New Roman"/>
+                <w:color w:val="2F5496" w:themeColor="accent1" w:themeShade="BF"/>
+              </w:rPr>
+            </w:pPr>
+            <w:r>
+              <w:rPr>
+                <w:rFonts w:ascii="Cambria Math" w:hAnsi="Cambria Math" w:cs="Times New Roman"/>
+                <w:color w:val="2F5496" w:themeColor="accent1" w:themeShade="BF"/>
+              </w:rPr>
+              <w:t>100</w:t>
+            </w:r>
+          </w:p>
+        </w:tc>
+        <w:tc>
+          <w:tcPr>
+            <w:tcW w:w="1240" w:type="dxa"/>
+          </w:tcPr>
+          <w:p>
+            <w:pPr>
+              <w:tabs>
+                <w:tab w:val="left" w:pos="360"/>
+              </w:tabs>
+              <w:jc w:val="center"/>
+              <w:rPr>
+                <w:rFonts w:ascii="Cambria Math" w:hAnsi="Cambria Math" w:cs="Times New Roman"/>
+                <w:color w:val="2F5496" w:themeColor="accent1" w:themeShade="BF"/>
+              </w:rPr>
+            </w:pPr>
+            <w:r>
+              <w:rPr>
+                <w:rFonts w:ascii="Cambria Math" w:hAnsi="Cambria Math" w:cs="Times New Roman"/>
+                <w:color w:val="2F5496" w:themeColor="accent1" w:themeShade="BF"/>
+              </w:rPr>
+              <w:t>25</w:t>
+            </w:r>
+          </w:p>
+        </w:tc>
+        <w:tc>
+          <w:tcPr>
+            <w:tcW w:w="1166" w:type="dxa"/>
+          </w:tcPr>
+          <w:p>
+            <w:pPr>
+              <w:tabs>
+                <w:tab w:val="left" w:pos="360"/>
+              </w:tabs>
+              <w:jc w:val="center"/>
+              <w:rPr>
+                <w:rFonts w:ascii="Cambria Math" w:hAnsi="Cambria Math" w:cs="Times New Roman"/>
+                <w:iCs/>
+                <w:color w:val="2F5496" w:themeColor="accent1" w:themeShade="BF"/>
+              </w:rPr>
+            </w:pPr>
+            <w:r>
+              <w:rPr>
+                <w:rFonts w:ascii="Cambria Math" w:hAnsi="Cambria Math" w:cs="Times New Roman"/>
+                <w:iCs/>
+                <w:color w:val="2F5496" w:themeColor="accent1" w:themeShade="BF"/>
+              </w:rPr>
+              <w:t>81,285</w:t>
+            </w:r>
+          </w:p>
+        </w:tc>
+        <w:tc>
+          <w:tcPr>
+            <w:tcW w:w="1367" w:type="dxa"/>
+          </w:tcPr>
+          <w:p>
+            <w:pPr>
+              <w:tabs>
+                <w:tab w:val="left" w:pos="360"/>
+              </w:tabs>
+              <w:jc w:val="center"/>
+              <w:rPr>
+                <w:rFonts w:ascii="Cambria Math" w:hAnsi="Cambria Math" w:cs="Times New Roman"/>
+                <w:iCs/>
+                <w:color w:val="2F5496" w:themeColor="accent1" w:themeShade="BF"/>
+              </w:rPr>
+            </w:pPr>
+            <w:r>
+              <w:rPr>
+                <w:rFonts w:ascii="Cambria Math" w:hAnsi="Cambria Math" w:cs="Times New Roman"/>
+                <w:iCs/>
+                <w:color w:val="2F5496" w:themeColor="accent1" w:themeShade="BF"/>
+              </w:rPr>
+              <w:t>0.0295</w:t>
+            </w:r>
+          </w:p>
+        </w:tc>
+        <w:tc>
+          <w:tcPr>
+            <w:tcW w:w="1346" w:type="dxa"/>
+          </w:tcPr>
+          <w:p>
+            <w:pPr>
+              <w:tabs>
+                <w:tab w:val="left" w:pos="360"/>
+              </w:tabs>
+              <w:jc w:val="center"/>
+              <w:rPr>
+                <w:rFonts w:ascii="Cambria Math" w:hAnsi="Cambria Math" w:cs="Times New Roman"/>
+                <w:iCs/>
+                <w:color w:val="2F5496" w:themeColor="accent1" w:themeShade="BF"/>
+              </w:rPr>
+            </w:pPr>
+            <w:r>
+              <w:rPr>
+                <w:rFonts w:ascii="Cambria Math" w:hAnsi="Cambria Math" w:cs="Times New Roman"/>
+                <w:iCs/>
+                <w:color w:val="2F5496" w:themeColor="accent1" w:themeShade="BF"/>
+              </w:rPr>
+              <w:t>0.9913</w:t>
+            </w:r>
+          </w:p>
+        </w:tc>
+        <w:tc>
+          <w:tcPr>
+            <w:tcW w:w="1335" w:type="dxa"/>
+          </w:tcPr>
+          <w:p>
+            <w:pPr>
+              <w:tabs>
+                <w:tab w:val="left" w:pos="360"/>
+              </w:tabs>
+              <w:jc w:val="center"/>
+              <w:rPr>
+                <w:rFonts w:ascii="Cambria Math" w:hAnsi="Cambria Math" w:cs="Times New Roman"/>
+                <w:iCs/>
+                <w:color w:val="2F5496" w:themeColor="accent1" w:themeShade="BF"/>
+              </w:rPr>
+            </w:pPr>
+            <w:r>
+              <w:rPr>
+                <w:rFonts w:ascii="Cambria Math" w:hAnsi="Cambria Math" w:cs="Times New Roman"/>
+                <w:iCs/>
+                <w:color w:val="2F5496" w:themeColor="accent1" w:themeShade="BF"/>
+              </w:rPr>
+              <w:t>0.0808</w:t>
+            </w:r>
+          </w:p>
+        </w:tc>
+        <w:tc>
+          <w:tcPr>
+            <w:tcW w:w="1335" w:type="dxa"/>
+          </w:tcPr>
+          <w:p>
+            <w:pPr>
+              <w:tabs>
+                <w:tab w:val="left" w:pos="360"/>
+              </w:tabs>
+              <w:jc w:val="center"/>
+              <w:rPr>
+                <w:rFonts w:ascii="Cambria Math" w:hAnsi="Cambria Math" w:cs="Times New Roman"/>
+                <w:iCs/>
+                <w:color w:val="2F5496" w:themeColor="accent1" w:themeShade="BF"/>
+              </w:rPr>
+            </w:pPr>
+            <w:r>
+              <w:rPr>
+                <w:rFonts w:ascii="Cambria Math" w:hAnsi="Cambria Math" w:cs="Times New Roman"/>
+                <w:iCs/>
+                <w:color w:val="2F5496" w:themeColor="accent1" w:themeShade="BF"/>
+              </w:rPr>
+              <w:t>0.9766</w:t>
+            </w:r>
+          </w:p>
+        </w:tc>
+      </w:tr>
+      <w:tr>
+        <w:tc>
+          <w:tcPr>
+            <w:tcW w:w="1201" w:type="dxa"/>
+          </w:tcPr>
+          <w:p>
+            <w:pPr>
+              <w:tabs>
+                <w:tab w:val="left" w:pos="360"/>
+              </w:tabs>
+              <w:jc w:val="center"/>
+              <w:rPr>
+                <w:rFonts w:ascii="Cambria Math" w:hAnsi="Cambria Math" w:cs="Times New Roman"/>
+                <w:color w:val="2F5496" w:themeColor="accent1" w:themeShade="BF"/>
+              </w:rPr>
+            </w:pPr>
+            <w:r>
+              <w:rPr>
+                <w:rFonts w:ascii="Cambria Math" w:hAnsi="Cambria Math" w:cs="Times New Roman"/>
+                <w:color w:val="2F5496" w:themeColor="accent1" w:themeShade="BF"/>
+              </w:rPr>
+              <w:t>100</w:t>
+            </w:r>
+          </w:p>
+        </w:tc>
+        <w:tc>
+          <w:tcPr>
+            <w:tcW w:w="1240" w:type="dxa"/>
+          </w:tcPr>
+          <w:p>
+            <w:pPr>
+              <w:tabs>
+                <w:tab w:val="left" w:pos="360"/>
+              </w:tabs>
+              <w:jc w:val="center"/>
+              <w:rPr>
+                <w:rFonts w:ascii="Cambria Math" w:hAnsi="Cambria Math" w:cs="Times New Roman"/>
+                <w:color w:val="2F5496" w:themeColor="accent1" w:themeShade="BF"/>
+              </w:rPr>
+            </w:pPr>
+            <w:r>
+              <w:rPr>
+                <w:rFonts w:ascii="Cambria Math" w:hAnsi="Cambria Math" w:cs="Times New Roman"/>
+                <w:color w:val="2F5496" w:themeColor="accent1" w:themeShade="BF"/>
+              </w:rPr>
+              <w:t>50</w:t>
+            </w:r>
+          </w:p>
+        </w:tc>
+        <w:tc>
+          <w:tcPr>
+            <w:tcW w:w="1166" w:type="dxa"/>
+          </w:tcPr>
+          <w:p>
+            <w:pPr>
+              <w:tabs>
+                <w:tab w:val="left" w:pos="360"/>
+              </w:tabs>
+              <w:jc w:val="center"/>
+              <w:rPr>
+                <w:rFonts w:ascii="Cambria Math" w:hAnsi="Cambria Math" w:cs="Times New Roman"/>
+                <w:iCs/>
+                <w:color w:val="2F5496" w:themeColor="accent1" w:themeShade="BF"/>
+              </w:rPr>
+            </w:pPr>
+            <w:r>
+              <w:rPr>
+                <w:rFonts w:ascii="Cambria Math" w:hAnsi="Cambria Math" w:cs="Times New Roman"/>
+                <w:iCs/>
+                <w:color w:val="2F5496" w:themeColor="accent1" w:themeShade="BF"/>
+              </w:rPr>
+              <w:t>89,610</w:t>
+            </w:r>
+          </w:p>
+        </w:tc>
+        <w:tc>
+          <w:tcPr>
+            <w:tcW w:w="1367" w:type="dxa"/>
+          </w:tcPr>
+          <w:p>
+            <w:pPr>
+              <w:tabs>
+                <w:tab w:val="left" w:pos="360"/>
+              </w:tabs>
+              <w:jc w:val="center"/>
+              <w:rPr>
+                <w:rFonts w:ascii="Cambria Math" w:hAnsi="Cambria Math" w:cs="Times New Roman"/>
+                <w:iCs/>
+                <w:color w:val="2F5496" w:themeColor="accent1" w:themeShade="BF"/>
+              </w:rPr>
+            </w:pPr>
+            <w:r>
+              <w:rPr>
+                <w:rFonts w:ascii="Cambria Math" w:hAnsi="Cambria Math" w:cs="Times New Roman"/>
+                <w:iCs/>
+                <w:color w:val="2F5496" w:themeColor="accent1" w:themeShade="BF"/>
+              </w:rPr>
+              <w:t>0.0237</w:t>
+            </w:r>
+          </w:p>
+        </w:tc>
+        <w:tc>
+          <w:tcPr>
+            <w:tcW w:w="1346" w:type="dxa"/>
+          </w:tcPr>
+          <w:p>
+            <w:pPr>
+              <w:tabs>
+                <w:tab w:val="left" w:pos="360"/>
+              </w:tabs>
+              <w:jc w:val="center"/>
+              <w:rPr>
+                <w:rFonts w:ascii="Cambria Math" w:hAnsi="Cambria Math" w:cs="Times New Roman"/>
+                <w:iCs/>
+                <w:color w:val="2F5496" w:themeColor="accent1" w:themeShade="BF"/>
+              </w:rPr>
+            </w:pPr>
+            <w:r>
+              <w:rPr>
+                <w:rFonts w:ascii="Cambria Math" w:hAnsi="Cambria Math" w:cs="Times New Roman"/>
+                <w:iCs/>
+                <w:color w:val="2F5496" w:themeColor="accent1" w:themeShade="BF"/>
+              </w:rPr>
+              <w:t>0.9924</w:t>
+            </w:r>
+          </w:p>
+        </w:tc>
+        <w:tc>
+          <w:tcPr>
+            <w:tcW w:w="1335" w:type="dxa"/>
+          </w:tcPr>
+          <w:p>
+            <w:pPr>
+              <w:tabs>
+                <w:tab w:val="left" w:pos="360"/>
+              </w:tabs>
+              <w:jc w:val="center"/>
+              <w:rPr>
+                <w:rFonts w:ascii="Cambria Math" w:hAnsi="Cambria Math" w:cs="Times New Roman"/>
+                <w:iCs/>
+                <w:color w:val="2F5496" w:themeColor="accent1" w:themeShade="BF"/>
+              </w:rPr>
+            </w:pPr>
+            <w:r>
+              <w:rPr>
+                <w:rFonts w:ascii="Cambria Math" w:hAnsi="Cambria Math" w:cs="Times New Roman"/>
+                <w:iCs/>
+                <w:color w:val="2F5496" w:themeColor="accent1" w:themeShade="BF"/>
+              </w:rPr>
+              <w:t>0.0872</w:t>
+            </w:r>
+          </w:p>
+        </w:tc>
+        <w:tc>
+          <w:tcPr>
+            <w:tcW w:w="1335" w:type="dxa"/>
+          </w:tcPr>
+          <w:p>
+            <w:pPr>
+              <w:tabs>
+                <w:tab w:val="left" w:pos="360"/>
+              </w:tabs>
+              <w:jc w:val="center"/>
+              <w:rPr>
+                <w:rFonts w:ascii="Cambria Math" w:hAnsi="Cambria Math" w:cs="Times New Roman"/>
+                <w:iCs/>
+                <w:color w:val="2F5496" w:themeColor="accent1" w:themeShade="BF"/>
+              </w:rPr>
+            </w:pPr>
+            <w:r>
+              <w:rPr>
+                <w:rFonts w:ascii="Cambria Math" w:hAnsi="Cambria Math" w:cs="Times New Roman"/>
+                <w:iCs/>
+                <w:color w:val="2F5496" w:themeColor="accent1" w:themeShade="BF"/>
+              </w:rPr>
+              <w:t>0.9755</w:t>
+            </w:r>
+          </w:p>
+        </w:tc>
+      </w:tr>
+      <w:tr>
+        <w:tc>
+          <w:tcPr>
+            <w:tcW w:w="1201" w:type="dxa"/>
+          </w:tcPr>
+          <w:p>
+            <w:pPr>
+              <w:tabs>
+                <w:tab w:val="left" w:pos="360"/>
+              </w:tabs>
+              <w:jc w:val="center"/>
+              <w:rPr>
+                <w:rFonts w:ascii="Cambria Math" w:hAnsi="Cambria Math" w:cs="Times New Roman"/>
+                <w:color w:val="2F5496" w:themeColor="accent1" w:themeShade="BF"/>
+              </w:rPr>
+            </w:pPr>
+          </w:p>
+        </w:tc>
+        <w:tc>
+          <w:tcPr>
+            <w:tcW w:w="1240" w:type="dxa"/>
+          </w:tcPr>
+          <w:p>
+            <w:pPr>
+              <w:tabs>
+                <w:tab w:val="left" w:pos="360"/>
+              </w:tabs>
+              <w:jc w:val="center"/>
+              <w:rPr>
+                <w:rFonts w:ascii="Cambria Math" w:hAnsi="Cambria Math" w:cs="Times New Roman"/>
+                <w:color w:val="2F5496" w:themeColor="accent1" w:themeShade="BF"/>
+              </w:rPr>
+            </w:pPr>
+          </w:p>
+        </w:tc>
+        <w:tc>
+          <w:tcPr>
+            <w:tcW w:w="1166" w:type="dxa"/>
+          </w:tcPr>
+          <w:p>
+            <w:pPr>
+              <w:tabs>
+                <w:tab w:val="left" w:pos="360"/>
+              </w:tabs>
+              <w:jc w:val="center"/>
+              <w:rPr>
+                <w:rFonts w:ascii="Cambria Math" w:hAnsi="Cambria Math" w:cs="Times New Roman"/>
+                <w:iCs/>
+                <w:color w:val="2F5496" w:themeColor="accent1" w:themeShade="BF"/>
+              </w:rPr>
+            </w:pPr>
+          </w:p>
+        </w:tc>
+        <w:tc>
+          <w:tcPr>
+            <w:tcW w:w="1367" w:type="dxa"/>
+          </w:tcPr>
+          <w:p>
+            <w:pPr>
+              <w:tabs>
+                <w:tab w:val="left" w:pos="360"/>
+              </w:tabs>
+              <w:jc w:val="center"/>
+              <w:rPr>
+                <w:rFonts w:ascii="Cambria Math" w:hAnsi="Cambria Math" w:cs="Times New Roman"/>
+                <w:iCs/>
+                <w:color w:val="2F5496" w:themeColor="accent1" w:themeShade="BF"/>
+              </w:rPr>
+            </w:pPr>
+          </w:p>
+        </w:tc>
+        <w:tc>
+          <w:tcPr>
+            <w:tcW w:w="1346" w:type="dxa"/>
+          </w:tcPr>
+          <w:p>
+            <w:pPr>
+              <w:tabs>
+                <w:tab w:val="left" w:pos="360"/>
+              </w:tabs>
+              <w:jc w:val="center"/>
+              <w:rPr>
+                <w:rFonts w:ascii="Cambria Math" w:hAnsi="Cambria Math" w:cs="Times New Roman"/>
+                <w:iCs/>
+                <w:color w:val="2F5496" w:themeColor="accent1" w:themeShade="BF"/>
+              </w:rPr>
+            </w:pPr>
+          </w:p>
+        </w:tc>
+        <w:tc>
+          <w:tcPr>
+            <w:tcW w:w="1335" w:type="dxa"/>
+          </w:tcPr>
+          <w:p>
+            <w:pPr>
+              <w:tabs>
+                <w:tab w:val="left" w:pos="360"/>
+              </w:tabs>
+              <w:jc w:val="center"/>
+              <w:rPr>
+                <w:rFonts w:ascii="Cambria Math" w:hAnsi="Cambria Math" w:cs="Times New Roman"/>
+                <w:iCs/>
+                <w:color w:val="2F5496" w:themeColor="accent1" w:themeShade="BF"/>
+              </w:rPr>
+            </w:pPr>
+          </w:p>
+        </w:tc>
+        <w:tc>
+          <w:tcPr>
+            <w:tcW w:w="1335" w:type="dxa"/>
+          </w:tcPr>
+          <w:p>
+            <w:pPr>
+              <w:tabs>
+                <w:tab w:val="left" w:pos="360"/>
+              </w:tabs>
+              <w:jc w:val="center"/>
+              <w:rPr>
+                <w:rFonts w:ascii="Cambria Math" w:hAnsi="Cambria Math" w:cs="Times New Roman"/>
+                <w:iCs/>
+                <w:color w:val="2F5496" w:themeColor="accent1" w:themeShade="BF"/>
+              </w:rPr>
+            </w:pPr>
+          </w:p>
+        </w:tc>
+      </w:tr>
+    </w:tbl>
+    <w:p>
+      <w:pPr>
+        <w:tabs>
+          <w:tab w:val="left" w:pos="360"/>
+        </w:tabs>
+        <w:ind w:left="360"/>
+        <w:jc w:val="both"/>
+        <w:rPr>
+          <w:rFonts w:ascii="Cambria Math" w:hAnsi="Cambria Math"/>
+          <w:color w:val="2F5496" w:themeColor="accent1" w:themeShade="BF"/>
+        </w:rPr>
+      </w:pPr>
+    </w:p>
+    <w:p>
+      <w:pPr>
+        <w:tabs>
+          <w:tab w:val="left" w:pos="360"/>
+        </w:tabs>
+        <w:ind w:left="360"/>
+        <w:jc w:val="both"/>
+        <w:rPr>
+          <w:rFonts w:ascii="Cambria Math" w:hAnsi="Cambria Math"/>
+        </w:rPr>
+      </w:pPr>
+      <w:r>
+        <w:rPr>
+          <w:rFonts w:ascii="Cambria Math" w:hAnsi="Cambria Math"/>
+        </w:rPr>
+        <w:t>What is the smallest number of model parameters (not hidden units; view this via the summary function) for which you can achieve over 95% validation accuracy? An estimate is fine.</w:t>
       </w:r>
     </w:p>
     <w:p>
@@ -411,7 +2997,21 @@
         <w:rPr>
           <w:rFonts w:ascii="Cambria Math" w:hAnsi="Cambria Math"/>
         </w:rPr>
-        <w:t xml:space="preserve"> parameter in the IPython notebook</w:t>
+        <w:t xml:space="preserve"> parameter in the </w:t>
+      </w:r>
+      <w:proofErr w:type="spellStart"/>
+      <w:r>
+        <w:rPr>
+          <w:rFonts w:ascii="Cambria Math" w:hAnsi="Cambria Math"/>
+        </w:rPr>
+        <w:t>IPython</w:t>
+      </w:r>
+      <w:proofErr w:type="spellEnd"/>
+      <w:r>
+        <w:rPr>
+          <w:rFonts w:ascii="Cambria Math" w:hAnsi="Cambria Math"/>
+        </w:rPr>
+        <w:t xml:space="preserve"> notebook</w:t>
       </w:r>
       <w:r>
         <w:rPr>
@@ -626,7 +3226,23 @@
           <w:rFonts w:ascii="Cambria Math" w:hAnsi="Cambria Math"/>
           <w:iCs/>
         </w:rPr>
-        <w:t xml:space="preserve"> We use this activation function in the support code, and in practice, people have observed that it results in much faster convergence. Verify this for yourself by replacing the ReLU activation with a </w:t>
+        <w:t xml:space="preserve"> We use this activation function in the support code, and in practice, people have observed that it results in much faster convergence. Verify this for yourself by replacing the </w:t>
+      </w:r>
+      <w:proofErr w:type="spellStart"/>
+      <w:r>
+        <w:rPr>
+          <w:rFonts w:ascii="Cambria Math" w:hAnsi="Cambria Math"/>
+          <w:iCs/>
+        </w:rPr>
+        <w:t>ReLU</w:t>
+      </w:r>
+      <w:proofErr w:type="spellEnd"/>
+      <w:r>
+        <w:rPr>
+          <w:rFonts w:ascii="Cambria Math" w:hAnsi="Cambria Math"/>
+          <w:iCs/>
+        </w:rPr>
+        <w:t xml:space="preserve"> activation with a </w:t>
       </w:r>
       <m:oMath>
         <m:r>
@@ -5603,21 +8219,7 @@
           <w:rFonts w:ascii="Cambria Math" w:hAnsi="Cambria Math"/>
           <w:color w:val="2F5496" w:themeColor="accent1" w:themeShade="BF"/>
         </w:rPr>
-        <w:t>(b</w:t>
-      </w:r>
-      <w:r>
-        <w:rPr>
-          <w:rFonts w:ascii="Cambria Math" w:hAnsi="Cambria Math"/>
-          <w:color w:val="2F5496" w:themeColor="accent1" w:themeShade="BF"/>
-        </w:rPr>
-        <w:t>y around epoch 10</w:t>
-      </w:r>
-      <w:r>
-        <w:rPr>
-          <w:rFonts w:ascii="Cambria Math" w:hAnsi="Cambria Math"/>
-          <w:color w:val="2F5496" w:themeColor="accent1" w:themeShade="BF"/>
-        </w:rPr>
-        <w:t xml:space="preserve">) </w:t>
+        <w:t xml:space="preserve">(by around epoch 10) </w:t>
       </w:r>
       <w:r>
         <w:rPr>
@@ -6494,6 +9096,25 @@
       <w:color w:val="808080"/>
     </w:rPr>
   </w:style>
+  <w:style w:type="table" w:styleId="TableGrid">
+    <w:name w:val="Table Grid"/>
+    <w:basedOn w:val="TableNormal"/>
+    <w:uiPriority w:val="39"/>
+    <w:rsid w:val="00B66825"/>
+    <w:pPr>
+      <w:spacing w:after="0" w:line="240" w:lineRule="auto"/>
+    </w:pPr>
+    <w:tblPr>
+      <w:tblBorders>
+        <w:top w:val="single" w:sz="4" w:space="0" w:color="auto"/>
+        <w:left w:val="single" w:sz="4" w:space="0" w:color="auto"/>
+        <w:bottom w:val="single" w:sz="4" w:space="0" w:color="auto"/>
+        <w:right w:val="single" w:sz="4" w:space="0" w:color="auto"/>
+        <w:insideH w:val="single" w:sz="4" w:space="0" w:color="auto"/>
+        <w:insideV w:val="single" w:sz="4" w:space="0" w:color="auto"/>
+      </w:tblBorders>
+    </w:tblPr>
+  </w:style>
 </w:styles>
 </file>
 

</xml_diff>

<commit_message>
Work on bonus exercise
</commit_message>
<xml_diff>
--- a/bonus/bonus.docx
+++ b/bonus/bonus.docx
@@ -684,14 +684,7 @@
           <w:rFonts w:ascii="Cambria Math" w:hAnsi="Cambria Math"/>
           <w:color w:val="2F5496" w:themeColor="accent1" w:themeShade="BF"/>
         </w:rPr>
-        <w:t xml:space="preserve">) </w:t>
-      </w:r>
-      <w:r>
-        <w:rPr>
-          <w:rFonts w:ascii="Cambria Math" w:hAnsi="Cambria Math"/>
-          <w:color w:val="2F5496" w:themeColor="accent1" w:themeShade="BF"/>
-        </w:rPr>
-        <w:t xml:space="preserve">and suggests that </w:t>
+        <w:t xml:space="preserve">) and suggests that </w:t>
       </w:r>
       <w:r>
         <w:rPr>
@@ -705,14 +698,7 @@
           <w:rFonts w:ascii="Cambria Math" w:hAnsi="Cambria Math"/>
           <w:color w:val="2F5496" w:themeColor="accent1" w:themeShade="BF"/>
         </w:rPr>
-        <w:t xml:space="preserve"> are </w:t>
-      </w:r>
-      <w:r>
-        <w:rPr>
-          <w:rFonts w:ascii="Cambria Math" w:hAnsi="Cambria Math"/>
-          <w:color w:val="2F5496" w:themeColor="accent1" w:themeShade="BF"/>
-        </w:rPr>
-        <w:t xml:space="preserve">the optimal values since </w:t>
+        <w:t xml:space="preserve"> are the optimal values since </w:t>
       </w:r>
       <w:r>
         <w:rPr>
@@ -892,14 +878,7 @@
           <w:rFonts w:ascii="Cambria Math" w:hAnsi="Cambria Math"/>
           <w:color w:val="2F5496" w:themeColor="accent1" w:themeShade="BF"/>
         </w:rPr>
-        <w:t>changes</w:t>
-      </w:r>
-      <w:r>
-        <w:rPr>
-          <w:rFonts w:ascii="Cambria Math" w:hAnsi="Cambria Math"/>
-          <w:color w:val="2F5496" w:themeColor="accent1" w:themeShade="BF"/>
-        </w:rPr>
-        <w:t xml:space="preserve"> in the </w:t>
+        <w:t xml:space="preserve">changes in the </w:t>
       </w:r>
       <w:r>
         <w:rPr>
@@ -8741,28 +8720,14 @@
             <w:rFonts w:ascii="Cambria Math" w:hAnsi="Cambria Math"/>
             <w:color w:val="2F5496" w:themeColor="accent1" w:themeShade="BF"/>
           </w:rPr>
-          <m:t>3</m:t>
+          <m:t>40</m:t>
         </m:r>
         <m:r>
           <w:rPr>
             <w:rFonts w:ascii="Cambria Math" w:hAnsi="Cambria Math"/>
             <w:color w:val="2F5496" w:themeColor="accent1" w:themeShade="BF"/>
           </w:rPr>
-          <m:t>9</m:t>
-        </m:r>
-        <m:r>
-          <w:rPr>
-            <w:rFonts w:ascii="Cambria Math" w:hAnsi="Cambria Math"/>
-            <w:color w:val="2F5496" w:themeColor="accent1" w:themeShade="BF"/>
-          </w:rPr>
-          <m:t>,0</m:t>
-        </m:r>
-        <m:r>
-          <w:rPr>
-            <w:rFonts w:ascii="Cambria Math" w:hAnsi="Cambria Math"/>
-            <w:color w:val="2F5496" w:themeColor="accent1" w:themeShade="BF"/>
-          </w:rPr>
-          <m:t>00</m:t>
+          <m:t>,000</m:t>
         </m:r>
       </m:oMath>
       <w:r>
@@ -8770,7 +8735,21 @@
           <w:rFonts w:ascii="Cambria Math" w:hAnsi="Cambria Math"/>
           <w:color w:val="2F5496" w:themeColor="accent1" w:themeShade="BF"/>
         </w:rPr>
-        <w:t xml:space="preserve"> (rounded up to the nearest thousand)</w:t>
+        <w:t xml:space="preserve"> (rounded up to the nearest </w:t>
+      </w:r>
+      <w:r>
+        <w:rPr>
+          <w:rFonts w:ascii="Cambria Math" w:hAnsi="Cambria Math"/>
+          <w:color w:val="2F5496" w:themeColor="accent1" w:themeShade="BF"/>
+        </w:rPr>
+        <w:t xml:space="preserve">ten </w:t>
+      </w:r>
+      <w:r>
+        <w:rPr>
+          <w:rFonts w:ascii="Cambria Math" w:hAnsi="Cambria Math"/>
+          <w:color w:val="2F5496" w:themeColor="accent1" w:themeShade="BF"/>
+        </w:rPr>
+        <w:t>thousand)</w:t>
       </w:r>
       <w:r>
         <w:rPr>
@@ -9257,6 +9236,7 @@
       <w:r>
         <w:rPr>
           <w:rFonts w:ascii="Cambria Math" w:hAnsi="Cambria Math"/>
+          <w:noProof/>
         </w:rPr>
         <w:drawing>
           <wp:inline distT="0" distB="0" distL="0" distR="0" wp14:anchorId="7573C7E4" wp14:editId="258A6C7C">
@@ -9297,6 +9277,7 @@
       <w:r>
         <w:rPr>
           <w:rFonts w:ascii="Cambria Math" w:hAnsi="Cambria Math"/>
+          <w:noProof/>
         </w:rPr>
         <w:drawing>
           <wp:inline distT="0" distB="0" distL="0" distR="0" wp14:anchorId="605E5A6C" wp14:editId="3F8F1603">
@@ -9349,6 +9330,7 @@
       <w:r>
         <w:rPr>
           <w:rFonts w:ascii="Cambria Math" w:hAnsi="Cambria Math"/>
+          <w:noProof/>
         </w:rPr>
         <w:drawing>
           <wp:inline distT="0" distB="0" distL="0" distR="0" wp14:anchorId="4FF77183" wp14:editId="116D3847">
@@ -9389,6 +9371,7 @@
       <w:r>
         <w:rPr>
           <w:rFonts w:ascii="Cambria Math" w:hAnsi="Cambria Math"/>
+          <w:noProof/>
         </w:rPr>
         <w:drawing>
           <wp:inline distT="0" distB="0" distL="0" distR="0" wp14:anchorId="070D965A" wp14:editId="52701C09">
@@ -9426,6 +9409,98 @@
           </wp:inline>
         </w:drawing>
       </w:r>
+    </w:p>
+    <w:p>
+      <w:pPr>
+        <w:tabs>
+          <w:tab w:val="left" w:pos="360"/>
+        </w:tabs>
+        <w:ind w:left="360"/>
+        <w:jc w:val="both"/>
+        <w:rPr>
+          <w:rFonts w:ascii="Cambria Math" w:hAnsi="Cambria Math"/>
+          <w:color w:val="2F5496" w:themeColor="accent1" w:themeShade="BF"/>
+        </w:rPr>
+      </w:pPr>
+      <w:r>
+        <w:rPr>
+          <w:rFonts w:ascii="Cambria Math" w:hAnsi="Cambria Math"/>
+          <w:color w:val="2F5496" w:themeColor="accent1" w:themeShade="BF"/>
+        </w:rPr>
+        <w:t>(Discussion continued on the following page.)</w:t>
+      </w:r>
+    </w:p>
+    <w:p>
+      <w:pPr>
+        <w:tabs>
+          <w:tab w:val="left" w:pos="360"/>
+        </w:tabs>
+        <w:ind w:left="360"/>
+        <w:jc w:val="both"/>
+        <w:rPr>
+          <w:rFonts w:ascii="Cambria Math" w:hAnsi="Cambria Math"/>
+        </w:rPr>
+      </w:pPr>
+    </w:p>
+    <w:p>
+      <w:pPr>
+        <w:tabs>
+          <w:tab w:val="left" w:pos="360"/>
+        </w:tabs>
+        <w:ind w:left="360"/>
+        <w:jc w:val="both"/>
+        <w:rPr>
+          <w:rFonts w:ascii="Cambria Math" w:hAnsi="Cambria Math"/>
+        </w:rPr>
+      </w:pPr>
+    </w:p>
+    <w:p>
+      <w:pPr>
+        <w:tabs>
+          <w:tab w:val="left" w:pos="360"/>
+        </w:tabs>
+        <w:ind w:left="360"/>
+        <w:jc w:val="both"/>
+        <w:rPr>
+          <w:rFonts w:ascii="Cambria Math" w:hAnsi="Cambria Math"/>
+        </w:rPr>
+      </w:pPr>
+    </w:p>
+    <w:p>
+      <w:pPr>
+        <w:tabs>
+          <w:tab w:val="left" w:pos="360"/>
+        </w:tabs>
+        <w:ind w:left="360"/>
+        <w:jc w:val="both"/>
+        <w:rPr>
+          <w:rFonts w:ascii="Cambria Math" w:hAnsi="Cambria Math"/>
+        </w:rPr>
+      </w:pPr>
+    </w:p>
+    <w:p>
+      <w:pPr>
+        <w:tabs>
+          <w:tab w:val="left" w:pos="360"/>
+        </w:tabs>
+        <w:ind w:left="360"/>
+        <w:jc w:val="both"/>
+        <w:rPr>
+          <w:rFonts w:ascii="Cambria Math" w:hAnsi="Cambria Math"/>
+        </w:rPr>
+      </w:pPr>
+    </w:p>
+    <w:p>
+      <w:pPr>
+        <w:tabs>
+          <w:tab w:val="left" w:pos="360"/>
+        </w:tabs>
+        <w:ind w:left="360"/>
+        <w:jc w:val="both"/>
+        <w:rPr>
+          <w:rFonts w:ascii="Cambria Math" w:hAnsi="Cambria Math"/>
+        </w:rPr>
+      </w:pPr>
     </w:p>
     <w:tbl>
       <w:tblPr>
@@ -9496,6 +9571,7 @@
                     <w:lang w:eastAsia="zh-CN"/>
                     <w14:ligatures w14:val="none"/>
                   </w:rPr>
+                  <w:lastRenderedPageBreak/>
                   <m:t>λ</m:t>
                 </m:r>
               </m:oMath>
@@ -11213,17 +11289,7 @@
                         <w:lang w:eastAsia="zh-CN"/>
                         <w14:ligatures w14:val="none"/>
                       </w:rPr>
-                      <m:t>-</m:t>
-                    </m:r>
-                    <m:r>
-                      <w:rPr>
-                        <w:rFonts w:ascii="Cambria Math" w:eastAsia="Times New Roman" w:hAnsi="Cambria Math" w:cs="Segoe UI"/>
-                        <w:color w:val="2F5496" w:themeColor="accent1" w:themeShade="BF"/>
-                        <w:kern w:val="0"/>
-                        <w:lang w:eastAsia="zh-CN"/>
-                        <w14:ligatures w14:val="none"/>
-                      </w:rPr>
-                      <m:t>4</m:t>
+                      <m:t>-4</m:t>
                     </m:r>
                   </m:sup>
                 </m:sSup>
@@ -12036,14 +12102,28 @@
         <w:rPr>
           <w:rFonts w:ascii="Cambria Math" w:hAnsi="Cambria Math"/>
           <w:color w:val="2F5496" w:themeColor="accent1" w:themeShade="BF"/>
+          <w:sz w:val="2"/>
+          <w:szCs w:val="2"/>
         </w:rPr>
       </w:pPr>
-      <w:r>
-        <w:rPr>
-          <w:rFonts w:ascii="Cambria Math" w:hAnsi="Cambria Math"/>
-          <w:color w:val="2F5496" w:themeColor="accent1" w:themeShade="BF"/>
-        </w:rPr>
-        <w:lastRenderedPageBreak/>
+    </w:p>
+    <w:p>
+      <w:pPr>
+        <w:tabs>
+          <w:tab w:val="left" w:pos="360"/>
+        </w:tabs>
+        <w:ind w:left="360"/>
+        <w:jc w:val="both"/>
+        <w:rPr>
+          <w:rFonts w:ascii="Cambria Math" w:hAnsi="Cambria Math"/>
+          <w:color w:val="2F5496" w:themeColor="accent1" w:themeShade="BF"/>
+        </w:rPr>
+      </w:pPr>
+      <w:r>
+        <w:rPr>
+          <w:rFonts w:ascii="Cambria Math" w:hAnsi="Cambria Math"/>
+          <w:color w:val="2F5496" w:themeColor="accent1" w:themeShade="BF"/>
+        </w:rPr>
         <w:t>Compared to</w:t>
       </w:r>
       <w:r>
@@ -12326,14 +12406,28 @@
           <w:rFonts w:ascii="Cambria Math" w:hAnsi="Cambria Math"/>
           <w:color w:val="2F5496" w:themeColor="accent1" w:themeShade="BF"/>
         </w:rPr>
-        <w:t xml:space="preserve">the validation accuracy is lower </w:t>
-      </w:r>
-      <w:r>
-        <w:rPr>
-          <w:rFonts w:ascii="Cambria Math" w:hAnsi="Cambria Math"/>
-          <w:color w:val="2F5496" w:themeColor="accent1" w:themeShade="BF"/>
-        </w:rPr>
-        <w:t xml:space="preserve">than the 0.9700 reported previously for the model with </w:t>
+        <w:t>the validation accuracy</w:t>
+      </w:r>
+      <w:r>
+        <w:rPr>
+          <w:rFonts w:ascii="Cambria Math" w:hAnsi="Cambria Math"/>
+          <w:color w:val="2F5496" w:themeColor="accent1" w:themeShade="BF"/>
+        </w:rPr>
+        <w:t xml:space="preserve"> using the smaller model</w:t>
+      </w:r>
+      <w:r>
+        <w:rPr>
+          <w:rFonts w:ascii="Cambria Math" w:hAnsi="Cambria Math"/>
+          <w:color w:val="2F5496" w:themeColor="accent1" w:themeShade="BF"/>
+        </w:rPr>
+        <w:t xml:space="preserve"> </w:t>
+      </w:r>
+      <w:r>
+        <w:rPr>
+          <w:rFonts w:ascii="Cambria Math" w:hAnsi="Cambria Math"/>
+          <w:color w:val="2F5496" w:themeColor="accent1" w:themeShade="BF"/>
+        </w:rPr>
+        <w:t xml:space="preserve">with </w:t>
       </w:r>
       <m:oMath>
         <m:sSub>
@@ -12423,7 +12517,234 @@
           <w:rFonts w:ascii="Cambria Math" w:hAnsi="Cambria Math"/>
           <w:color w:val="2F5496" w:themeColor="accent1" w:themeShade="BF"/>
         </w:rPr>
-        <w:t>.</w:t>
+        <w:t xml:space="preserve"> </w:t>
+      </w:r>
+      <w:r>
+        <w:rPr>
+          <w:rFonts w:ascii="Cambria Math" w:hAnsi="Cambria Math"/>
+          <w:color w:val="2F5496" w:themeColor="accent1" w:themeShade="BF"/>
+        </w:rPr>
+        <w:t xml:space="preserve">hovers around 0.97 and </w:t>
+      </w:r>
+      <w:r>
+        <w:rPr>
+          <w:rFonts w:ascii="Cambria Math" w:hAnsi="Cambria Math"/>
+          <w:color w:val="2F5496" w:themeColor="accent1" w:themeShade="BF"/>
+        </w:rPr>
+        <w:t xml:space="preserve">is </w:t>
+      </w:r>
+      <w:r>
+        <w:rPr>
+          <w:rFonts w:ascii="Cambria Math" w:hAnsi="Cambria Math"/>
+          <w:color w:val="2F5496" w:themeColor="accent1" w:themeShade="BF"/>
+        </w:rPr>
+        <w:t xml:space="preserve">always </w:t>
+      </w:r>
+      <w:r>
+        <w:rPr>
+          <w:rFonts w:ascii="Cambria Math" w:hAnsi="Cambria Math"/>
+          <w:color w:val="2F5496" w:themeColor="accent1" w:themeShade="BF"/>
+        </w:rPr>
+        <w:t xml:space="preserve">lower </w:t>
+      </w:r>
+      <w:r>
+        <w:rPr>
+          <w:rFonts w:ascii="Cambria Math" w:hAnsi="Cambria Math"/>
+          <w:color w:val="2F5496" w:themeColor="accent1" w:themeShade="BF"/>
+        </w:rPr>
+        <w:t xml:space="preserve">than the </w:t>
+      </w:r>
+      <w:r>
+        <w:rPr>
+          <w:rFonts w:ascii="Cambria Math" w:hAnsi="Cambria Math"/>
+          <w:color w:val="2F5496" w:themeColor="accent1" w:themeShade="BF"/>
+        </w:rPr>
+        <w:t>0.995 attainable using the larger model.</w:t>
+      </w:r>
+    </w:p>
+    <w:p>
+      <w:pPr>
+        <w:tabs>
+          <w:tab w:val="left" w:pos="360"/>
+        </w:tabs>
+        <w:ind w:left="360"/>
+        <w:jc w:val="both"/>
+        <w:rPr>
+          <w:rFonts w:ascii="Cambria Math" w:hAnsi="Cambria Math"/>
+          <w:color w:val="2F5496" w:themeColor="accent1" w:themeShade="BF"/>
+        </w:rPr>
+      </w:pPr>
+      <w:r>
+        <w:rPr>
+          <w:rFonts w:ascii="Cambria Math" w:hAnsi="Cambria Math"/>
+          <w:color w:val="2F5496" w:themeColor="accent1" w:themeShade="BF"/>
+        </w:rPr>
+        <w:t xml:space="preserve">(My understanding of this question is whether the smaller neural net from 1.3 that can achieve a validation accuracy of 0.97 is able to compete with the larger neural net if regularization with the optimal </w:t>
+      </w:r>
+      <m:oMath>
+        <m:r>
+          <w:rPr>
+            <w:rFonts w:ascii="Cambria Math" w:hAnsi="Cambria Math"/>
+            <w:color w:val="2F5496" w:themeColor="accent1" w:themeShade="BF"/>
+          </w:rPr>
+          <m:t>λ</m:t>
+        </m:r>
+      </m:oMath>
+      <w:r>
+        <w:rPr>
+          <w:rFonts w:ascii="Cambria Math" w:hAnsi="Cambria Math"/>
+          <w:color w:val="2F5496" w:themeColor="accent1" w:themeShade="BF"/>
+        </w:rPr>
+        <w:t xml:space="preserve"> value is used. If the question is</w:t>
+      </w:r>
+      <w:r>
+        <w:rPr>
+          <w:rFonts w:ascii="Cambria Math" w:hAnsi="Cambria Math"/>
+          <w:color w:val="2F5496" w:themeColor="accent1" w:themeShade="BF"/>
+        </w:rPr>
+        <w:t xml:space="preserve"> be interpreted literally, then the answer is yes, the large neural net </w:t>
+      </w:r>
+      <w:r>
+        <w:rPr>
+          <w:rFonts w:ascii="Cambria Math" w:hAnsi="Cambria Math"/>
+          <w:color w:val="2F5496" w:themeColor="accent1" w:themeShade="BF"/>
+        </w:rPr>
+        <w:t xml:space="preserve">can </w:t>
+      </w:r>
+      <w:r>
+        <w:rPr>
+          <w:rFonts w:ascii="Cambria Math" w:hAnsi="Cambria Math"/>
+          <w:color w:val="2F5496" w:themeColor="accent1" w:themeShade="BF"/>
+        </w:rPr>
+        <w:t xml:space="preserve">perform worse and </w:t>
+      </w:r>
+      <w:r>
+        <w:rPr>
+          <w:rFonts w:ascii="Cambria Math" w:hAnsi="Cambria Math"/>
+          <w:color w:val="2F5496" w:themeColor="accent1" w:themeShade="BF"/>
+        </w:rPr>
+        <w:t xml:space="preserve">achieve a validation accuracy of 0.97 like the smaller neural net if </w:t>
+      </w:r>
+      <w:r>
+        <w:rPr>
+          <w:rFonts w:ascii="Cambria Math" w:hAnsi="Cambria Math"/>
+          <w:color w:val="2F5496" w:themeColor="accent1" w:themeShade="BF"/>
+        </w:rPr>
+        <w:t xml:space="preserve">a </w:t>
+      </w:r>
+      <m:oMath>
+        <m:r>
+          <w:rPr>
+            <w:rFonts w:ascii="Cambria Math" w:hAnsi="Cambria Math"/>
+            <w:color w:val="2F5496" w:themeColor="accent1" w:themeShade="BF"/>
+          </w:rPr>
+          <m:t>λ</m:t>
+        </m:r>
+      </m:oMath>
+      <w:r>
+        <w:rPr>
+          <w:rFonts w:ascii="Cambria Math" w:hAnsi="Cambria Math"/>
+          <w:color w:val="2F5496" w:themeColor="accent1" w:themeShade="BF"/>
+        </w:rPr>
+        <w:t xml:space="preserve"> value between </w:t>
+      </w:r>
+      <m:oMath>
+        <m:sSup>
+          <m:sSupPr>
+            <m:ctrlPr>
+              <w:rPr>
+                <w:rFonts w:ascii="Cambria Math" w:hAnsi="Cambria Math"/>
+                <w:i/>
+                <w:color w:val="2F5496" w:themeColor="accent1" w:themeShade="BF"/>
+              </w:rPr>
+            </m:ctrlPr>
+          </m:sSupPr>
+          <m:e>
+            <m:r>
+              <w:rPr>
+                <w:rFonts w:ascii="Cambria Math" w:hAnsi="Cambria Math"/>
+                <w:color w:val="2F5496" w:themeColor="accent1" w:themeShade="BF"/>
+              </w:rPr>
+              <m:t>10</m:t>
+            </m:r>
+          </m:e>
+          <m:sup>
+            <m:r>
+              <w:rPr>
+                <w:rFonts w:ascii="Cambria Math" w:hAnsi="Cambria Math"/>
+                <w:color w:val="2F5496" w:themeColor="accent1" w:themeShade="BF"/>
+              </w:rPr>
+              <m:t>-2</m:t>
+            </m:r>
+          </m:sup>
+        </m:sSup>
+      </m:oMath>
+      <w:r>
+        <w:rPr>
+          <w:rFonts w:ascii="Cambria Math" w:hAnsi="Cambria Math"/>
+          <w:color w:val="2F5496" w:themeColor="accent1" w:themeShade="BF"/>
+        </w:rPr>
+        <w:t xml:space="preserve"> and </w:t>
+      </w:r>
+      <m:oMath>
+        <m:sSup>
+          <m:sSupPr>
+            <m:ctrlPr>
+              <w:rPr>
+                <w:rFonts w:ascii="Cambria Math" w:hAnsi="Cambria Math"/>
+                <w:i/>
+                <w:color w:val="2F5496" w:themeColor="accent1" w:themeShade="BF"/>
+              </w:rPr>
+            </m:ctrlPr>
+          </m:sSupPr>
+          <m:e>
+            <m:r>
+              <w:rPr>
+                <w:rFonts w:ascii="Cambria Math" w:hAnsi="Cambria Math"/>
+                <w:color w:val="2F5496" w:themeColor="accent1" w:themeShade="BF"/>
+              </w:rPr>
+              <m:t>10</m:t>
+            </m:r>
+          </m:e>
+          <m:sup>
+            <m:r>
+              <w:rPr>
+                <w:rFonts w:ascii="Cambria Math" w:hAnsi="Cambria Math"/>
+                <w:color w:val="2F5496" w:themeColor="accent1" w:themeShade="BF"/>
+              </w:rPr>
+              <m:t>-4</m:t>
+            </m:r>
+          </m:sup>
+        </m:sSup>
+      </m:oMath>
+      <w:r>
+        <w:rPr>
+          <w:rFonts w:ascii="Cambria Math" w:hAnsi="Cambria Math"/>
+          <w:color w:val="2F5496" w:themeColor="accent1" w:themeShade="BF"/>
+        </w:rPr>
+        <w:t xml:space="preserve"> is used.</w:t>
+      </w:r>
+      <w:r>
+        <w:rPr>
+          <w:rFonts w:ascii="Cambria Math" w:hAnsi="Cambria Math"/>
+          <w:color w:val="2F5496" w:themeColor="accent1" w:themeShade="BF"/>
+        </w:rPr>
+        <w:t>)</w:t>
+      </w:r>
+    </w:p>
+    <w:p>
+      <w:pPr>
+        <w:rPr>
+          <w:rFonts w:ascii="Cambria Math" w:hAnsi="Cambria Math"/>
+          <w:color w:val="2F5496" w:themeColor="accent1" w:themeShade="BF"/>
+        </w:rPr>
+      </w:pPr>
+      <w:r>
+        <w:rPr>
+          <w:rFonts w:ascii="Cambria Math" w:hAnsi="Cambria Math"/>
+          <w:color w:val="2F5496" w:themeColor="accent1" w:themeShade="BF"/>
+        </w:rPr>
+        <w:br w:type="page"/>
       </w:r>
     </w:p>
     <w:p>
@@ -12444,6 +12765,7 @@
           <w:b/>
           <w:bCs/>
         </w:rPr>
+        <w:lastRenderedPageBreak/>
         <w:t>1.5</w:t>
       </w:r>
       <w:r>
@@ -12751,6 +13073,343 @@
         <w:tabs>
           <w:tab w:val="left" w:pos="360"/>
         </w:tabs>
+        <w:ind w:left="360"/>
+        <w:jc w:val="both"/>
+        <w:rPr>
+          <w:rFonts w:ascii="Cambria Math" w:hAnsi="Cambria Math"/>
+          <w:color w:val="2F5496" w:themeColor="accent1" w:themeShade="BF"/>
+        </w:rPr>
+      </w:pPr>
+      <w:r>
+        <w:rPr>
+          <w:rFonts w:ascii="Cambria Math" w:hAnsi="Cambria Math"/>
+          <w:iCs/>
+          <w:color w:val="2F5496" w:themeColor="accent1" w:themeShade="BF"/>
+        </w:rPr>
+        <w:t xml:space="preserve">The ReLU and </w:t>
+      </w:r>
+      <m:oMath>
+        <m:r>
+          <m:rPr>
+            <m:sty m:val="p"/>
+          </m:rPr>
+          <w:rPr>
+            <w:rFonts w:ascii="Cambria Math" w:hAnsi="Cambria Math"/>
+            <w:color w:val="2F5496" w:themeColor="accent1" w:themeShade="BF"/>
+          </w:rPr>
+          <m:t>tanh</m:t>
+        </m:r>
+      </m:oMath>
+      <w:r>
+        <w:rPr>
+          <w:rFonts w:ascii="Cambria Math" w:hAnsi="Cambria Math"/>
+          <w:color w:val="2F5496" w:themeColor="accent1" w:themeShade="BF"/>
+        </w:rPr>
+        <w:t xml:space="preserve"> activations </w:t>
+      </w:r>
+      <w:r>
+        <w:rPr>
+          <w:rFonts w:ascii="Cambria Math" w:hAnsi="Cambria Math"/>
+          <w:color w:val="2F5496" w:themeColor="accent1" w:themeShade="BF"/>
+        </w:rPr>
+        <w:t>performed similarly in terms of convergence.</w:t>
+      </w:r>
+      <w:r>
+        <w:rPr>
+          <w:rFonts w:ascii="Cambria Math" w:hAnsi="Cambria Math"/>
+          <w:color w:val="2F5496" w:themeColor="accent1" w:themeShade="BF"/>
+        </w:rPr>
+        <w:t xml:space="preserve"> The accuracy and loss curves are shown below</w:t>
+      </w:r>
+      <w:r>
+        <w:rPr>
+          <w:rFonts w:ascii="Cambria Math" w:hAnsi="Cambria Math"/>
+          <w:color w:val="2F5496" w:themeColor="accent1" w:themeShade="BF"/>
+        </w:rPr>
+        <w:t xml:space="preserve"> on the right</w:t>
+      </w:r>
+      <w:r>
+        <w:rPr>
+          <w:rFonts w:ascii="Cambria Math" w:hAnsi="Cambria Math"/>
+          <w:color w:val="2F5496" w:themeColor="accent1" w:themeShade="BF"/>
+        </w:rPr>
+        <w:t>, with those for the default neural net on the left for comparison.</w:t>
+      </w:r>
+    </w:p>
+    <w:p>
+      <w:pPr>
+        <w:tabs>
+          <w:tab w:val="left" w:pos="360"/>
+        </w:tabs>
+        <w:ind w:left="360"/>
+        <w:jc w:val="center"/>
+        <w:rPr>
+          <w:rFonts w:ascii="Cambria Math" w:hAnsi="Cambria Math"/>
+          <w:iCs/>
+          <w:color w:val="2F5496" w:themeColor="accent1" w:themeShade="BF"/>
+        </w:rPr>
+      </w:pPr>
+      <w:r>
+        <w:rPr>
+          <w:noProof/>
+        </w:rPr>
+        <w:drawing>
+          <wp:inline distT="0" distB="0" distL="0" distR="0" wp14:anchorId="26319EDE" wp14:editId="58A88323">
+            <wp:extent cx="2852928" cy="2130552"/>
+            <wp:effectExtent l="0" t="0" r="5080" b="3175"/>
+            <wp:docPr id="791278678" name="Picture 791278678" descr="A graph of a graph of a graph of a graph of a graph of a graph of a graph of a graph of a graph of a graph of a graph of a graph of a graph of&#10;&#10;Description automatically generated"/>
+            <wp:cNvGraphicFramePr>
+              <a:graphicFrameLocks xmlns:a="http://schemas.openxmlformats.org/drawingml/2006/main" noChangeAspect="1"/>
+            </wp:cNvGraphicFramePr>
+            <a:graphic xmlns:a="http://schemas.openxmlformats.org/drawingml/2006/main">
+              <a:graphicData uri="http://schemas.openxmlformats.org/drawingml/2006/picture">
+                <pic:pic xmlns:pic="http://schemas.openxmlformats.org/drawingml/2006/picture">
+                  <pic:nvPicPr>
+                    <pic:cNvPr id="1870198671" name="Picture 1" descr="A graph of a graph of a graph of a graph of a graph of a graph of a graph of a graph of a graph of a graph of a graph of a graph of a graph of&#10;&#10;Description automatically generated"/>
+                    <pic:cNvPicPr>
+                      <a:picLocks noChangeAspect="1" noChangeArrowheads="1"/>
+                    </pic:cNvPicPr>
+                  </pic:nvPicPr>
+                  <pic:blipFill>
+                    <a:blip r:embed="rId7">
+                      <a:extLst>
+                        <a:ext uri="{28A0092B-C50C-407E-A947-70E740481C1C}">
+                          <a14:useLocalDpi xmlns:a14="http://schemas.microsoft.com/office/drawing/2010/main" val="0"/>
+                        </a:ext>
+                      </a:extLst>
+                    </a:blip>
+                    <a:srcRect/>
+                    <a:stretch>
+                      <a:fillRect/>
+                    </a:stretch>
+                  </pic:blipFill>
+                  <pic:spPr bwMode="auto">
+                    <a:xfrm>
+                      <a:off x="0" y="0"/>
+                      <a:ext cx="2852928" cy="2130552"/>
+                    </a:xfrm>
+                    <a:prstGeom prst="rect">
+                      <a:avLst/>
+                    </a:prstGeom>
+                    <a:noFill/>
+                    <a:ln>
+                      <a:noFill/>
+                    </a:ln>
+                  </pic:spPr>
+                </pic:pic>
+              </a:graphicData>
+            </a:graphic>
+          </wp:inline>
+        </w:drawing>
+      </w:r>
+      <w:r>
+        <w:rPr>
+          <w:rFonts w:ascii="Cambria Math" w:hAnsi="Cambria Math"/>
+          <w:iCs/>
+          <w:color w:val="2F5496" w:themeColor="accent1" w:themeShade="BF"/>
+        </w:rPr>
+        <w:drawing>
+          <wp:inline distT="0" distB="0" distL="0" distR="0" wp14:anchorId="1263F5B0" wp14:editId="7CE87260">
+            <wp:extent cx="2852928" cy="2148840"/>
+            <wp:effectExtent l="0" t="0" r="5080" b="3810"/>
+            <wp:docPr id="1743335449" name="Picture 1" descr="A graph of a number of data&#10;&#10;Description automatically generated with medium confidence"/>
+            <wp:cNvGraphicFramePr>
+              <a:graphicFrameLocks xmlns:a="http://schemas.openxmlformats.org/drawingml/2006/main" noChangeAspect="1"/>
+            </wp:cNvGraphicFramePr>
+            <a:graphic xmlns:a="http://schemas.openxmlformats.org/drawingml/2006/main">
+              <a:graphicData uri="http://schemas.openxmlformats.org/drawingml/2006/picture">
+                <pic:pic xmlns:pic="http://schemas.openxmlformats.org/drawingml/2006/picture">
+                  <pic:nvPicPr>
+                    <pic:cNvPr id="1743335449" name="Picture 1" descr="A graph of a number of data&#10;&#10;Description automatically generated with medium confidence"/>
+                    <pic:cNvPicPr/>
+                  </pic:nvPicPr>
+                  <pic:blipFill>
+                    <a:blip r:embed="rId17"/>
+                    <a:stretch>
+                      <a:fillRect/>
+                    </a:stretch>
+                  </pic:blipFill>
+                  <pic:spPr>
+                    <a:xfrm>
+                      <a:off x="0" y="0"/>
+                      <a:ext cx="2852928" cy="2148840"/>
+                    </a:xfrm>
+                    <a:prstGeom prst="rect">
+                      <a:avLst/>
+                    </a:prstGeom>
+                  </pic:spPr>
+                </pic:pic>
+              </a:graphicData>
+            </a:graphic>
+          </wp:inline>
+        </w:drawing>
+      </w:r>
+    </w:p>
+    <w:p>
+      <w:pPr>
+        <w:tabs>
+          <w:tab w:val="left" w:pos="360"/>
+        </w:tabs>
+        <w:ind w:left="360"/>
+        <w:rPr>
+          <w:rFonts w:ascii="Cambria Math" w:hAnsi="Cambria Math"/>
+          <w:iCs/>
+          <w:color w:val="2F5496" w:themeColor="accent1" w:themeShade="BF"/>
+        </w:rPr>
+      </w:pPr>
+      <w:r>
+        <w:rPr>
+          <w:rFonts w:ascii="Cambria Math" w:hAnsi="Cambria Math"/>
+          <w:iCs/>
+          <w:color w:val="2F5496" w:themeColor="accent1" w:themeShade="BF"/>
+        </w:rPr>
+        <w:t xml:space="preserve">Generally, the ReLU activation converges faster than the </w:t>
+      </w:r>
+      <m:oMath>
+        <m:r>
+          <m:rPr>
+            <m:sty m:val="p"/>
+          </m:rPr>
+          <w:rPr>
+            <w:rFonts w:ascii="Cambria Math" w:hAnsi="Cambria Math"/>
+            <w:color w:val="2F5496" w:themeColor="accent1" w:themeShade="BF"/>
+          </w:rPr>
+          <m:t>tanh</m:t>
+        </m:r>
+      </m:oMath>
+      <w:r>
+        <w:rPr>
+          <w:rFonts w:ascii="Cambria Math" w:hAnsi="Cambria Math"/>
+          <w:color w:val="2F5496" w:themeColor="accent1" w:themeShade="BF"/>
+        </w:rPr>
+        <w:t xml:space="preserve"> activation because</w:t>
+      </w:r>
+      <w:r>
+        <w:rPr>
+          <w:rFonts w:ascii="Cambria Math" w:hAnsi="Cambria Math"/>
+          <w:color w:val="2F5496" w:themeColor="accent1" w:themeShade="BF"/>
+        </w:rPr>
+        <w:t xml:space="preserve"> at large values of </w:t>
+      </w:r>
+      <m:oMath>
+        <m:r>
+          <w:rPr>
+            <w:rFonts w:ascii="Cambria Math" w:hAnsi="Cambria Math"/>
+            <w:color w:val="2F5496" w:themeColor="accent1" w:themeShade="BF"/>
+          </w:rPr>
+          <m:t>s</m:t>
+        </m:r>
+      </m:oMath>
+      <w:r>
+        <w:rPr>
+          <w:rFonts w:ascii="Cambria Math" w:hAnsi="Cambria Math"/>
+          <w:color w:val="2F5496" w:themeColor="accent1" w:themeShade="BF"/>
+        </w:rPr>
+        <w:t xml:space="preserve">, </w:t>
+      </w:r>
+      <m:oMath>
+        <m:r>
+          <m:rPr>
+            <m:sty m:val="p"/>
+          </m:rPr>
+          <w:rPr>
+            <w:rFonts w:ascii="Cambria Math" w:hAnsi="Cambria Math"/>
+            <w:color w:val="2F5496" w:themeColor="accent1" w:themeShade="BF"/>
+          </w:rPr>
+          <m:t>tanh</m:t>
+        </m:r>
+      </m:oMath>
+      <w:r>
+        <w:rPr>
+          <w:rFonts w:ascii="Cambria Math" w:hAnsi="Cambria Math"/>
+          <w:iCs/>
+          <w:color w:val="2F5496" w:themeColor="accent1" w:themeShade="BF"/>
+        </w:rPr>
+        <w:t xml:space="preserve"> plateaus to a value of 1 while </w:t>
+      </w:r>
+      <m:oMath>
+        <m:r>
+          <m:rPr>
+            <m:sty m:val="p"/>
+          </m:rPr>
+          <w:rPr>
+            <w:rFonts w:ascii="Cambria Math" w:hAnsi="Cambria Math"/>
+            <w:color w:val="2F5496" w:themeColor="accent1" w:themeShade="BF"/>
+          </w:rPr>
+          <m:t>ReLU</m:t>
+        </m:r>
+      </m:oMath>
+      <w:r>
+        <w:rPr>
+          <w:rFonts w:ascii="Cambria Math" w:hAnsi="Cambria Math"/>
+          <w:color w:val="2F5496" w:themeColor="accent1" w:themeShade="BF"/>
+        </w:rPr>
+        <w:t xml:space="preserve"> continues to grow linearly.</w:t>
+      </w:r>
+      <w:r>
+        <w:rPr>
+          <w:rFonts w:ascii="Cambria Math" w:hAnsi="Cambria Math"/>
+          <w:color w:val="2F5496" w:themeColor="accent1" w:themeShade="BF"/>
+        </w:rPr>
+        <w:t xml:space="preserve"> As such, </w:t>
+      </w:r>
+      <w:r>
+        <w:rPr>
+          <w:rFonts w:ascii="Cambria Math" w:hAnsi="Cambria Math"/>
+          <w:color w:val="2F5496" w:themeColor="accent1" w:themeShade="BF"/>
+        </w:rPr>
+        <w:t xml:space="preserve">the gradient of </w:t>
+      </w:r>
+      <m:oMath>
+        <m:r>
+          <m:rPr>
+            <m:sty m:val="p"/>
+          </m:rPr>
+          <w:rPr>
+            <w:rFonts w:ascii="Cambria Math" w:hAnsi="Cambria Math"/>
+            <w:color w:val="2F5496" w:themeColor="accent1" w:themeShade="BF"/>
+          </w:rPr>
+          <m:t>tanh</m:t>
+        </m:r>
+      </m:oMath>
+      <w:r>
+        <w:rPr>
+          <w:rFonts w:ascii="Cambria Math" w:hAnsi="Cambria Math"/>
+          <w:iCs/>
+          <w:color w:val="2F5496" w:themeColor="accent1" w:themeShade="BF"/>
+        </w:rPr>
+        <w:t xml:space="preserve"> </w:t>
+      </w:r>
+      <w:r>
+        <w:rPr>
+          <w:rFonts w:ascii="Cambria Math" w:hAnsi="Cambria Math"/>
+          <w:iCs/>
+          <w:color w:val="2F5496" w:themeColor="accent1" w:themeShade="BF"/>
+        </w:rPr>
+        <w:t>vanishes</w:t>
+      </w:r>
+      <w:r>
+        <w:rPr>
+          <w:rFonts w:ascii="Cambria Math" w:hAnsi="Cambria Math"/>
+          <w:iCs/>
+          <w:color w:val="2F5496" w:themeColor="accent1" w:themeShade="BF"/>
+        </w:rPr>
+        <w:t>, which impedes the learning process, but no</w:t>
+      </w:r>
+      <w:r>
+        <w:rPr>
+          <w:rFonts w:ascii="Cambria Math" w:hAnsi="Cambria Math"/>
+          <w:iCs/>
+          <w:color w:val="2F5496" w:themeColor="accent1" w:themeShade="BF"/>
+        </w:rPr>
+        <w:t>t the gradient of ReLU.</w:t>
+      </w:r>
+    </w:p>
+    <w:p>
+      <w:pPr>
+        <w:tabs>
+          <w:tab w:val="left" w:pos="360"/>
+        </w:tabs>
         <w:jc w:val="both"/>
         <w:rPr>
           <w:rFonts w:ascii="Cambria Math" w:hAnsi="Cambria Math"/>
@@ -12970,6 +13629,237 @@
           <w:rFonts w:ascii="Cambria Math" w:hAnsi="Cambria Math"/>
         </w:rPr>
         <w:t xml:space="preserve"> </w:t>
+      </w:r>
+    </w:p>
+    <w:p>
+      <w:pPr>
+        <w:tabs>
+          <w:tab w:val="left" w:pos="360"/>
+        </w:tabs>
+        <w:ind w:left="360"/>
+        <w:jc w:val="both"/>
+        <w:rPr>
+          <w:rFonts w:ascii="Cambria Math" w:hAnsi="Cambria Math"/>
+          <w:color w:val="2F5496" w:themeColor="accent1" w:themeShade="BF"/>
+        </w:rPr>
+      </w:pPr>
+      <w:r>
+        <w:rPr>
+          <w:rFonts w:ascii="Cambria Math" w:hAnsi="Cambria Math"/>
+          <w:color w:val="2F5496" w:themeColor="accent1" w:themeShade="BF"/>
+        </w:rPr>
+        <w:t>Indeed, the c</w:t>
+      </w:r>
+      <w:r>
+        <w:rPr>
+          <w:rFonts w:ascii="Cambria Math" w:hAnsi="Cambria Math"/>
+          <w:color w:val="2F5496" w:themeColor="accent1" w:themeShade="BF"/>
+        </w:rPr>
+        <w:t xml:space="preserve">onvolutional neural net </w:t>
+      </w:r>
+      <w:r>
+        <w:rPr>
+          <w:rFonts w:ascii="Cambria Math" w:hAnsi="Cambria Math"/>
+          <w:color w:val="2F5496" w:themeColor="accent1" w:themeShade="BF"/>
+        </w:rPr>
+        <w:t>can</w:t>
+      </w:r>
+      <w:r>
+        <w:rPr>
+          <w:rFonts w:ascii="Cambria Math" w:hAnsi="Cambria Math"/>
+          <w:color w:val="2F5496" w:themeColor="accent1" w:themeShade="BF"/>
+        </w:rPr>
+        <w:t xml:space="preserve"> achieve comparable </w:t>
+      </w:r>
+      <w:r>
+        <w:rPr>
+          <w:rFonts w:ascii="Cambria Math" w:hAnsi="Cambria Math"/>
+          <w:color w:val="2F5496" w:themeColor="accent1" w:themeShade="BF"/>
+        </w:rPr>
+        <w:t xml:space="preserve">accuracies and losses as the </w:t>
+      </w:r>
+      <w:r>
+        <w:rPr>
+          <w:rFonts w:ascii="Cambria Math" w:hAnsi="Cambria Math"/>
+          <w:color w:val="2F5496" w:themeColor="accent1" w:themeShade="BF"/>
+        </w:rPr>
+        <w:t xml:space="preserve">default neural net, but with </w:t>
+      </w:r>
+      <w:r>
+        <w:rPr>
+          <w:rFonts w:ascii="Cambria Math" w:hAnsi="Cambria Math"/>
+          <w:color w:val="2F5496" w:themeColor="accent1" w:themeShade="BF"/>
+        </w:rPr>
+        <w:t xml:space="preserve">two orders of magnitude fewer </w:t>
+      </w:r>
+      <w:r>
+        <w:rPr>
+          <w:rFonts w:ascii="Cambria Math" w:hAnsi="Cambria Math"/>
+          <w:color w:val="2F5496" w:themeColor="accent1" w:themeShade="BF"/>
+        </w:rPr>
+        <w:t>parameters (</w:t>
+      </w:r>
+      <w:r>
+        <w:rPr>
+          <w:rFonts w:ascii="Cambria Math" w:hAnsi="Cambria Math"/>
+          <w:color w:val="2F5496" w:themeColor="accent1" w:themeShade="BF"/>
+        </w:rPr>
+        <w:t>7,240</w:t>
+      </w:r>
+      <w:r>
+        <w:rPr>
+          <w:rFonts w:ascii="Cambria Math" w:hAnsi="Cambria Math"/>
+          <w:color w:val="2F5496" w:themeColor="accent1" w:themeShade="BF"/>
+        </w:rPr>
+        <w:t xml:space="preserve"> vs. 178,110). </w:t>
+      </w:r>
+      <w:r>
+        <w:rPr>
+          <w:rFonts w:ascii="Cambria Math" w:hAnsi="Cambria Math"/>
+          <w:color w:val="2F5496" w:themeColor="accent1" w:themeShade="BF"/>
+        </w:rPr>
+        <w:t xml:space="preserve">Notably, the </w:t>
+      </w:r>
+      <w:r>
+        <w:rPr>
+          <w:rFonts w:ascii="Cambria Math" w:hAnsi="Cambria Math"/>
+          <w:color w:val="2F5496" w:themeColor="accent1" w:themeShade="BF"/>
+        </w:rPr>
+        <w:t xml:space="preserve">validation accuracy is </w:t>
+      </w:r>
+      <w:r>
+        <w:rPr>
+          <w:rFonts w:ascii="Cambria Math" w:hAnsi="Cambria Math"/>
+          <w:color w:val="2F5496" w:themeColor="accent1" w:themeShade="BF"/>
+        </w:rPr>
+        <w:t xml:space="preserve">higher and now comparable to the training accuracy. </w:t>
+      </w:r>
+      <w:r>
+        <w:rPr>
+          <w:rFonts w:ascii="Cambria Math" w:hAnsi="Cambria Math"/>
+          <w:color w:val="2F5496" w:themeColor="accent1" w:themeShade="BF"/>
+        </w:rPr>
+        <w:t xml:space="preserve">The learning curves are shown </w:t>
+      </w:r>
+      <w:r>
+        <w:rPr>
+          <w:rFonts w:ascii="Cambria Math" w:hAnsi="Cambria Math"/>
+          <w:color w:val="2F5496" w:themeColor="accent1" w:themeShade="BF"/>
+        </w:rPr>
+        <w:t>below on the right</w:t>
+      </w:r>
+      <w:r>
+        <w:rPr>
+          <w:rFonts w:ascii="Cambria Math" w:hAnsi="Cambria Math"/>
+          <w:color w:val="2F5496" w:themeColor="accent1" w:themeShade="BF"/>
+        </w:rPr>
+        <w:t>, with those for the default neural net on the left for comparison.</w:t>
+      </w:r>
+    </w:p>
+    <w:p>
+      <w:pPr>
+        <w:tabs>
+          <w:tab w:val="left" w:pos="360"/>
+        </w:tabs>
+        <w:ind w:left="360"/>
+        <w:jc w:val="both"/>
+        <w:rPr>
+          <w:rFonts w:ascii="Cambria Math" w:hAnsi="Cambria Math"/>
+        </w:rPr>
+      </w:pPr>
+      <w:r>
+        <w:rPr>
+          <w:noProof/>
+        </w:rPr>
+        <w:lastRenderedPageBreak/>
+        <w:drawing>
+          <wp:inline distT="0" distB="0" distL="0" distR="0" wp14:anchorId="519C4F74" wp14:editId="74A0E77C">
+            <wp:extent cx="2852928" cy="2130552"/>
+            <wp:effectExtent l="0" t="0" r="5080" b="3175"/>
+            <wp:docPr id="243034665" name="Picture 243034665" descr="A graph of a graph of a graph of a graph of a graph of a graph of a graph of a graph of a graph of a graph of a graph of a graph of a graph of&#10;&#10;Description automatically generated"/>
+            <wp:cNvGraphicFramePr>
+              <a:graphicFrameLocks xmlns:a="http://schemas.openxmlformats.org/drawingml/2006/main" noChangeAspect="1"/>
+            </wp:cNvGraphicFramePr>
+            <a:graphic xmlns:a="http://schemas.openxmlformats.org/drawingml/2006/main">
+              <a:graphicData uri="http://schemas.openxmlformats.org/drawingml/2006/picture">
+                <pic:pic xmlns:pic="http://schemas.openxmlformats.org/drawingml/2006/picture">
+                  <pic:nvPicPr>
+                    <pic:cNvPr id="1870198671" name="Picture 1" descr="A graph of a graph of a graph of a graph of a graph of a graph of a graph of a graph of a graph of a graph of a graph of a graph of a graph of&#10;&#10;Description automatically generated"/>
+                    <pic:cNvPicPr>
+                      <a:picLocks noChangeAspect="1" noChangeArrowheads="1"/>
+                    </pic:cNvPicPr>
+                  </pic:nvPicPr>
+                  <pic:blipFill>
+                    <a:blip r:embed="rId7">
+                      <a:extLst>
+                        <a:ext uri="{28A0092B-C50C-407E-A947-70E740481C1C}">
+                          <a14:useLocalDpi xmlns:a14="http://schemas.microsoft.com/office/drawing/2010/main" val="0"/>
+                        </a:ext>
+                      </a:extLst>
+                    </a:blip>
+                    <a:srcRect/>
+                    <a:stretch>
+                      <a:fillRect/>
+                    </a:stretch>
+                  </pic:blipFill>
+                  <pic:spPr bwMode="auto">
+                    <a:xfrm>
+                      <a:off x="0" y="0"/>
+                      <a:ext cx="2852928" cy="2130552"/>
+                    </a:xfrm>
+                    <a:prstGeom prst="rect">
+                      <a:avLst/>
+                    </a:prstGeom>
+                    <a:noFill/>
+                    <a:ln>
+                      <a:noFill/>
+                    </a:ln>
+                  </pic:spPr>
+                </pic:pic>
+              </a:graphicData>
+            </a:graphic>
+          </wp:inline>
+        </w:drawing>
+      </w:r>
+      <w:r>
+        <w:rPr>
+          <w:rFonts w:ascii="Cambria Math" w:hAnsi="Cambria Math"/>
+        </w:rPr>
+        <w:drawing>
+          <wp:inline distT="0" distB="0" distL="0" distR="0" wp14:anchorId="7A951C90" wp14:editId="534A43F9">
+            <wp:extent cx="2852928" cy="2148840"/>
+            <wp:effectExtent l="0" t="0" r="5080" b="3810"/>
+            <wp:docPr id="910395799" name="Picture 1" descr="A graph of a graph of a graph of a graph of a graph of a graph of a graph of a graph of a graph of a graph of a graph of a graph of a graph of&#10;&#10;Description automatically generated"/>
+            <wp:cNvGraphicFramePr>
+              <a:graphicFrameLocks xmlns:a="http://schemas.openxmlformats.org/drawingml/2006/main" noChangeAspect="1"/>
+            </wp:cNvGraphicFramePr>
+            <a:graphic xmlns:a="http://schemas.openxmlformats.org/drawingml/2006/main">
+              <a:graphicData uri="http://schemas.openxmlformats.org/drawingml/2006/picture">
+                <pic:pic xmlns:pic="http://schemas.openxmlformats.org/drawingml/2006/picture">
+                  <pic:nvPicPr>
+                    <pic:cNvPr id="910395799" name="Picture 1" descr="A graph of a graph of a graph of a graph of a graph of a graph of a graph of a graph of a graph of a graph of a graph of a graph of a graph of&#10;&#10;Description automatically generated"/>
+                    <pic:cNvPicPr/>
+                  </pic:nvPicPr>
+                  <pic:blipFill>
+                    <a:blip r:embed="rId18"/>
+                    <a:stretch>
+                      <a:fillRect/>
+                    </a:stretch>
+                  </pic:blipFill>
+                  <pic:spPr>
+                    <a:xfrm>
+                      <a:off x="0" y="0"/>
+                      <a:ext cx="2852928" cy="2148840"/>
+                    </a:xfrm>
+                    <a:prstGeom prst="rect">
+                      <a:avLst/>
+                    </a:prstGeom>
+                  </pic:spPr>
+                </pic:pic>
+              </a:graphicData>
+            </a:graphic>
+          </wp:inline>
+        </w:drawing>
       </w:r>
     </w:p>
     <w:p>
@@ -18263,10 +19153,79 @@
         <w:jc w:val="both"/>
         <w:rPr>
           <w:rFonts w:ascii="Cambria Math" w:hAnsi="Cambria Math"/>
-          <w:b/>
-          <w:bCs/>
+          <w:color w:val="2F5496" w:themeColor="accent1" w:themeShade="BF"/>
         </w:rPr>
       </w:pPr>
+      <w:r>
+        <w:rPr>
+          <w:rFonts w:ascii="Cambria Math" w:hAnsi="Cambria Math"/>
+          <w:color w:val="2F5496" w:themeColor="accent1" w:themeShade="BF"/>
+        </w:rPr>
+        <w:t xml:space="preserve">Overall, this was a fantastic way to get hands-on experience with perhaps the most widely used machine learning package (Keras and TensorFlow). Furthermore, </w:t>
+      </w:r>
+      <w:r>
+        <w:rPr>
+          <w:rFonts w:ascii="Cambria Math" w:hAnsi="Cambria Math"/>
+          <w:color w:val="2F5496" w:themeColor="accent1" w:themeShade="BF"/>
+        </w:rPr>
+        <w:t xml:space="preserve">the exercise </w:t>
+      </w:r>
+      <w:r>
+        <w:rPr>
+          <w:rFonts w:ascii="Cambria Math" w:hAnsi="Cambria Math"/>
+          <w:color w:val="2F5496" w:themeColor="accent1" w:themeShade="BF"/>
+        </w:rPr>
+        <w:t xml:space="preserve">reinforced </w:t>
+      </w:r>
+      <w:r>
+        <w:rPr>
+          <w:rFonts w:ascii="Cambria Math" w:hAnsi="Cambria Math"/>
+          <w:color w:val="2F5496" w:themeColor="accent1" w:themeShade="BF"/>
+        </w:rPr>
+        <w:t>most of the concepts covered in class</w:t>
+      </w:r>
+      <w:r>
+        <w:rPr>
+          <w:rFonts w:ascii="Cambria Math" w:hAnsi="Cambria Math"/>
+          <w:color w:val="2F5496" w:themeColor="accent1" w:themeShade="BF"/>
+        </w:rPr>
+        <w:t xml:space="preserve"> and provided a practical application to </w:t>
+      </w:r>
+      <w:r>
+        <w:rPr>
+          <w:rFonts w:ascii="Cambria Math" w:hAnsi="Cambria Math"/>
+          <w:color w:val="2F5496" w:themeColor="accent1" w:themeShade="BF"/>
+        </w:rPr>
+        <w:t xml:space="preserve">showcase why certain </w:t>
+      </w:r>
+      <w:r>
+        <w:rPr>
+          <w:rFonts w:ascii="Cambria Math" w:hAnsi="Cambria Math"/>
+          <w:color w:val="2F5496" w:themeColor="accent1" w:themeShade="BF"/>
+        </w:rPr>
+        <w:t xml:space="preserve">algorithms or </w:t>
+      </w:r>
+      <w:r>
+        <w:rPr>
+          <w:rFonts w:ascii="Cambria Math" w:hAnsi="Cambria Math"/>
+          <w:color w:val="2F5496" w:themeColor="accent1" w:themeShade="BF"/>
+        </w:rPr>
+        <w:t>techniques</w:t>
+      </w:r>
+      <w:r>
+        <w:rPr>
+          <w:rFonts w:ascii="Cambria Math" w:hAnsi="Cambria Math"/>
+          <w:color w:val="2F5496" w:themeColor="accent1" w:themeShade="BF"/>
+        </w:rPr>
+        <w:t xml:space="preserve"> lead to </w:t>
+      </w:r>
+      <w:r>
+        <w:rPr>
+          <w:rFonts w:ascii="Cambria Math" w:hAnsi="Cambria Math"/>
+          <w:color w:val="2F5496" w:themeColor="accent1" w:themeShade="BF"/>
+        </w:rPr>
+        <w:t>better trained models.</w:t>
+      </w:r>
     </w:p>
     <w:p>
       <w:pPr>
@@ -18276,38 +19235,322 @@
         <w:jc w:val="both"/>
         <w:rPr>
           <w:rFonts w:ascii="Cambria Math" w:hAnsi="Cambria Math"/>
-          <w:b/>
-          <w:bCs/>
-          <w:sz w:val="28"/>
-          <w:szCs w:val="28"/>
+          <w:color w:val="2F5496" w:themeColor="accent1" w:themeShade="BF"/>
         </w:rPr>
       </w:pPr>
-    </w:p>
-    <w:p>
-      <w:pPr>
-        <w:tabs>
-          <w:tab w:val="left" w:pos="360"/>
-        </w:tabs>
-        <w:jc w:val="both"/>
-        <w:rPr>
-          <w:rFonts w:ascii="Cambria Math" w:hAnsi="Cambria Math"/>
-          <w:b/>
-          <w:bCs/>
-          <w:sz w:val="28"/>
-          <w:szCs w:val="28"/>
-        </w:rPr>
-      </w:pPr>
-    </w:p>
-    <w:p>
-      <w:pPr>
-        <w:tabs>
-          <w:tab w:val="left" w:pos="360"/>
-        </w:tabs>
-        <w:jc w:val="both"/>
-        <w:rPr>
-          <w:rFonts w:ascii="Cambria Math" w:hAnsi="Cambria Math"/>
-        </w:rPr>
-      </w:pPr>
+      <w:r>
+        <w:rPr>
+          <w:rFonts w:ascii="Cambria Math" w:hAnsi="Cambria Math"/>
+          <w:color w:val="2F5496" w:themeColor="accent1" w:themeShade="BF"/>
+        </w:rPr>
+        <w:t>However, t</w:t>
+      </w:r>
+      <w:r>
+        <w:rPr>
+          <w:rFonts w:ascii="Cambria Math" w:hAnsi="Cambria Math"/>
+          <w:color w:val="2F5496" w:themeColor="accent1" w:themeShade="BF"/>
+        </w:rPr>
+        <w:t xml:space="preserve">here are </w:t>
+      </w:r>
+      <w:r>
+        <w:rPr>
+          <w:rFonts w:ascii="Cambria Math" w:hAnsi="Cambria Math"/>
+          <w:color w:val="2F5496" w:themeColor="accent1" w:themeShade="BF"/>
+        </w:rPr>
+        <w:t xml:space="preserve">a </w:t>
+      </w:r>
+      <w:r>
+        <w:rPr>
+          <w:rFonts w:ascii="Cambria Math" w:hAnsi="Cambria Math"/>
+          <w:color w:val="2F5496" w:themeColor="accent1" w:themeShade="BF"/>
+        </w:rPr>
+        <w:t>few</w:t>
+      </w:r>
+      <w:r>
+        <w:rPr>
+          <w:rFonts w:ascii="Cambria Math" w:hAnsi="Cambria Math"/>
+          <w:color w:val="2F5496" w:themeColor="accent1" w:themeShade="BF"/>
+        </w:rPr>
+        <w:t xml:space="preserve"> </w:t>
+      </w:r>
+      <w:r>
+        <w:rPr>
+          <w:rFonts w:ascii="Cambria Math" w:hAnsi="Cambria Math"/>
+          <w:color w:val="2F5496" w:themeColor="accent1" w:themeShade="BF"/>
+        </w:rPr>
+        <w:t xml:space="preserve">technical issues with the </w:t>
+      </w:r>
+      <w:r>
+        <w:rPr>
+          <w:rFonts w:ascii="Cambria Math" w:hAnsi="Cambria Math"/>
+          <w:color w:val="2F5496" w:themeColor="accent1" w:themeShade="BF"/>
+        </w:rPr>
+        <w:t xml:space="preserve">provided scripts, such as outdated </w:t>
+      </w:r>
+      <w:r>
+        <w:rPr>
+          <w:rFonts w:ascii="Cambria Math" w:hAnsi="Cambria Math"/>
+          <w:color w:val="2F5496" w:themeColor="accent1" w:themeShade="BF"/>
+        </w:rPr>
+        <w:t>Keras and TensorFlow packages</w:t>
+      </w:r>
+      <w:r>
+        <w:rPr>
+          <w:rFonts w:ascii="Cambria Math" w:hAnsi="Cambria Math"/>
+          <w:color w:val="2F5496" w:themeColor="accent1" w:themeShade="BF"/>
+        </w:rPr>
+        <w:t>,</w:t>
+      </w:r>
+      <w:r>
+        <w:rPr>
+          <w:rFonts w:ascii="Cambria Math" w:hAnsi="Cambria Math"/>
+          <w:color w:val="2F5496" w:themeColor="accent1" w:themeShade="BF"/>
+        </w:rPr>
+        <w:t xml:space="preserve"> </w:t>
+      </w:r>
+      <w:r>
+        <w:rPr>
+          <w:rFonts w:ascii="Cambria Math" w:hAnsi="Cambria Math"/>
+          <w:color w:val="2F5496" w:themeColor="accent1" w:themeShade="BF"/>
+        </w:rPr>
+        <w:t xml:space="preserve">that </w:t>
+      </w:r>
+      <w:r>
+        <w:rPr>
+          <w:rFonts w:ascii="Cambria Math" w:hAnsi="Cambria Math"/>
+          <w:color w:val="2F5496" w:themeColor="accent1" w:themeShade="BF"/>
+        </w:rPr>
+        <w:t xml:space="preserve">caused </w:t>
+      </w:r>
+      <w:r>
+        <w:rPr>
+          <w:rFonts w:ascii="Cambria Math" w:hAnsi="Cambria Math"/>
+          <w:color w:val="2F5496" w:themeColor="accent1" w:themeShade="BF"/>
+        </w:rPr>
+        <w:t>some classes and object to not load correctly</w:t>
+      </w:r>
+      <w:r>
+        <w:rPr>
+          <w:rFonts w:ascii="Cambria Math" w:hAnsi="Cambria Math"/>
+          <w:color w:val="2F5496" w:themeColor="accent1" w:themeShade="BF"/>
+        </w:rPr>
+        <w:t xml:space="preserve"> without some debugging.</w:t>
+      </w:r>
+      <w:r>
+        <w:rPr>
+          <w:rFonts w:ascii="Cambria Math" w:hAnsi="Cambria Math"/>
+          <w:color w:val="2F5496" w:themeColor="accent1" w:themeShade="BF"/>
+        </w:rPr>
+        <w:t xml:space="preserve"> </w:t>
+      </w:r>
+      <w:r>
+        <w:rPr>
+          <w:rFonts w:ascii="Cambria Math" w:hAnsi="Cambria Math"/>
+          <w:color w:val="2F5496" w:themeColor="accent1" w:themeShade="BF"/>
+        </w:rPr>
+        <w:t>Moreover</w:t>
+      </w:r>
+      <w:r>
+        <w:rPr>
+          <w:rFonts w:ascii="Cambria Math" w:hAnsi="Cambria Math"/>
+          <w:color w:val="2F5496" w:themeColor="accent1" w:themeShade="BF"/>
+        </w:rPr>
+        <w:t xml:space="preserve">, </w:t>
+      </w:r>
+      <w:r>
+        <w:rPr>
+          <w:rFonts w:ascii="Cambria Math" w:hAnsi="Cambria Math"/>
+          <w:color w:val="2F5496" w:themeColor="accent1" w:themeShade="BF"/>
+        </w:rPr>
+        <w:t xml:space="preserve">the </w:t>
+      </w:r>
+      <w:r>
+        <w:rPr>
+          <w:rFonts w:ascii="Cambria Math" w:hAnsi="Cambria Math"/>
+          <w:color w:val="2F5496" w:themeColor="accent1" w:themeShade="BF"/>
+        </w:rPr>
+        <w:t xml:space="preserve">default neural net for Part 1 performed perhaps a bit too brilliantly, so much so </w:t>
+      </w:r>
+      <w:r>
+        <w:rPr>
+          <w:rFonts w:ascii="Cambria Math" w:hAnsi="Cambria Math"/>
+          <w:color w:val="2F5496" w:themeColor="accent1" w:themeShade="BF"/>
+        </w:rPr>
+        <w:t xml:space="preserve">that </w:t>
+      </w:r>
+      <w:r>
+        <w:rPr>
+          <w:rFonts w:ascii="Cambria Math" w:hAnsi="Cambria Math"/>
+          <w:color w:val="2F5496" w:themeColor="accent1" w:themeShade="BF"/>
+        </w:rPr>
+        <w:t xml:space="preserve">I was unable to get better results with </w:t>
+      </w:r>
+      <w:r>
+        <w:rPr>
+          <w:rFonts w:ascii="Cambria Math" w:hAnsi="Cambria Math"/>
+          <w:color w:val="2F5496" w:themeColor="accent1" w:themeShade="BF"/>
+        </w:rPr>
+        <w:t xml:space="preserve">weight decay </w:t>
+      </w:r>
+      <w:r>
+        <w:rPr>
+          <w:rFonts w:ascii="Cambria Math" w:hAnsi="Cambria Math"/>
+          <w:color w:val="2F5496" w:themeColor="accent1" w:themeShade="BF"/>
+        </w:rPr>
+        <w:t>regularization</w:t>
+      </w:r>
+      <w:r>
+        <w:rPr>
+          <w:rFonts w:ascii="Cambria Math" w:hAnsi="Cambria Math"/>
+          <w:color w:val="2F5496" w:themeColor="accent1" w:themeShade="BF"/>
+        </w:rPr>
+        <w:t xml:space="preserve">, </w:t>
+      </w:r>
+      <w:r>
+        <w:rPr>
+          <w:rFonts w:ascii="Cambria Math" w:hAnsi="Cambria Math"/>
+          <w:color w:val="2F5496" w:themeColor="accent1" w:themeShade="BF"/>
+        </w:rPr>
+        <w:t xml:space="preserve">show that </w:t>
+      </w:r>
+      <w:r>
+        <w:rPr>
+          <w:rFonts w:ascii="Cambria Math" w:hAnsi="Cambria Math"/>
+          <w:color w:val="2F5496" w:themeColor="accent1" w:themeShade="BF"/>
+        </w:rPr>
+        <w:t xml:space="preserve">the inferior </w:t>
+      </w:r>
+      <m:oMath>
+        <m:r>
+          <m:rPr>
+            <m:sty m:val="p"/>
+          </m:rPr>
+          <w:rPr>
+            <w:rFonts w:ascii="Cambria Math" w:hAnsi="Cambria Math"/>
+            <w:color w:val="2F5496" w:themeColor="accent1" w:themeShade="BF"/>
+          </w:rPr>
+          <m:t>tanh</m:t>
+        </m:r>
+      </m:oMath>
+      <w:r>
+        <w:rPr>
+          <w:rFonts w:ascii="Cambria Math" w:hAnsi="Cambria Math"/>
+          <w:iCs/>
+          <w:color w:val="2F5496" w:themeColor="accent1" w:themeShade="BF"/>
+        </w:rPr>
+        <w:t xml:space="preserve"> activation </w:t>
+      </w:r>
+      <w:r>
+        <w:rPr>
+          <w:rFonts w:ascii="Cambria Math" w:hAnsi="Cambria Math"/>
+          <w:iCs/>
+          <w:color w:val="2F5496" w:themeColor="accent1" w:themeShade="BF"/>
+        </w:rPr>
+        <w:t xml:space="preserve">should </w:t>
+      </w:r>
+      <w:r>
+        <w:rPr>
+          <w:rFonts w:ascii="Cambria Math" w:hAnsi="Cambria Math"/>
+          <w:iCs/>
+          <w:color w:val="2F5496" w:themeColor="accent1" w:themeShade="BF"/>
+        </w:rPr>
+        <w:t>have worse convergence</w:t>
+      </w:r>
+      <w:r>
+        <w:rPr>
+          <w:rFonts w:ascii="Cambria Math" w:hAnsi="Cambria Math"/>
+          <w:iCs/>
+          <w:color w:val="2F5496" w:themeColor="accent1" w:themeShade="BF"/>
+        </w:rPr>
+        <w:t xml:space="preserve">, or </w:t>
+      </w:r>
+      <w:r>
+        <w:rPr>
+          <w:rFonts w:ascii="Cambria Math" w:hAnsi="Cambria Math"/>
+          <w:iCs/>
+          <w:color w:val="2F5496" w:themeColor="accent1" w:themeShade="BF"/>
+        </w:rPr>
+        <w:t xml:space="preserve">highlight the </w:t>
+      </w:r>
+      <w:r>
+        <w:rPr>
+          <w:rFonts w:ascii="Cambria Math" w:hAnsi="Cambria Math"/>
+          <w:iCs/>
+          <w:color w:val="2F5496" w:themeColor="accent1" w:themeShade="BF"/>
+        </w:rPr>
+        <w:t>improvements</w:t>
+      </w:r>
+      <w:r>
+        <w:rPr>
+          <w:rFonts w:ascii="Cambria Math" w:hAnsi="Cambria Math"/>
+          <w:iCs/>
+          <w:color w:val="2F5496" w:themeColor="accent1" w:themeShade="BF"/>
+        </w:rPr>
+        <w:t xml:space="preserve"> of a convolutional </w:t>
+      </w:r>
+      <w:r>
+        <w:rPr>
+          <w:rFonts w:ascii="Cambria Math" w:hAnsi="Cambria Math"/>
+          <w:iCs/>
+          <w:color w:val="2F5496" w:themeColor="accent1" w:themeShade="BF"/>
+        </w:rPr>
+        <w:t xml:space="preserve">neural </w:t>
+      </w:r>
+      <w:r>
+        <w:rPr>
+          <w:rFonts w:ascii="Cambria Math" w:hAnsi="Cambria Math"/>
+          <w:iCs/>
+          <w:color w:val="2F5496" w:themeColor="accent1" w:themeShade="BF"/>
+        </w:rPr>
+        <w:t>net</w:t>
+      </w:r>
+      <w:r>
+        <w:rPr>
+          <w:rFonts w:ascii="Cambria Math" w:hAnsi="Cambria Math"/>
+          <w:iCs/>
+          <w:color w:val="2F5496" w:themeColor="accent1" w:themeShade="BF"/>
+        </w:rPr>
+        <w:t>.</w:t>
+      </w:r>
+      <w:r>
+        <w:rPr>
+          <w:rFonts w:ascii="Cambria Math" w:hAnsi="Cambria Math"/>
+          <w:iCs/>
+          <w:color w:val="2F5496" w:themeColor="accent1" w:themeShade="BF"/>
+        </w:rPr>
+        <w:t xml:space="preserve"> (It is also entirely possible </w:t>
+      </w:r>
+      <w:r>
+        <w:rPr>
+          <w:rFonts w:ascii="Cambria Math" w:hAnsi="Cambria Math"/>
+          <w:iCs/>
+          <w:color w:val="2F5496" w:themeColor="accent1" w:themeShade="BF"/>
+        </w:rPr>
+        <w:t xml:space="preserve">that I implemented </w:t>
+      </w:r>
+      <w:r>
+        <w:rPr>
+          <w:rFonts w:ascii="Cambria Math" w:hAnsi="Cambria Math"/>
+          <w:iCs/>
+          <w:color w:val="2F5496" w:themeColor="accent1" w:themeShade="BF"/>
+        </w:rPr>
+        <w:t xml:space="preserve">the </w:t>
+      </w:r>
+      <w:r>
+        <w:rPr>
+          <w:rFonts w:ascii="Cambria Math" w:hAnsi="Cambria Math"/>
+          <w:iCs/>
+          <w:color w:val="2F5496" w:themeColor="accent1" w:themeShade="BF"/>
+        </w:rPr>
+        <w:t>approaches incorrectly.)</w:t>
+      </w:r>
+      <w:r>
+        <w:rPr>
+          <w:rFonts w:ascii="Cambria Math" w:hAnsi="Cambria Math"/>
+          <w:color w:val="2F5496" w:themeColor="accent1" w:themeShade="BF"/>
+        </w:rPr>
+        <w:t xml:space="preserve"> </w:t>
+      </w:r>
     </w:p>
     <w:sectPr>
       <w:pgSz w:w="12240" w:h="15840"/>

</xml_diff>